<commit_message>
ref #59 Inserindo ações pós apresentação de indicadores
</commit_message>
<xml_diff>
--- a/artefatos_de_processo/MED/RELPREV-022013-MED-TEMPL_MED_AM_ações_de_melhoria.docx
+++ b/artefatos_de_processo/MED/RELPREV-022013-MED-TEMPL_MED_AM_ações_de_melhoria.docx
@@ -1,6 +1,6 @@
 
 <file path=word/document.xml><?xml version="1.0" encoding="utf-8"?>
-<w:document xmlns:wpc="http://schemas.microsoft.com/office/word/2010/wordprocessingCanvas" xmlns:mc="http://schemas.openxmlformats.org/markup-compatibility/2006" xmlns:o="urn:schemas-microsoft-com:office:office" xmlns:r="http://schemas.openxmlformats.org/officeDocument/2006/relationships" xmlns:m="http://schemas.openxmlformats.org/officeDocument/2006/math" xmlns:v="urn:schemas-microsoft-com:vml" xmlns:wp14="http://schemas.microsoft.com/office/word/2010/wordprocessingDrawing" xmlns:wp="http://schemas.openxmlformats.org/drawingml/2006/wordprocessingDrawing" xmlns:w10="urn:schemas-microsoft-com:office:word" xmlns:w="http://schemas.openxmlformats.org/wordprocessingml/2006/main" xmlns:w14="http://schemas.microsoft.com/office/word/2010/wordml" xmlns:w15="http://schemas.microsoft.com/office/word/2012/wordml" xmlns:wpg="http://schemas.microsoft.com/office/word/2010/wordprocessingGroup" xmlns:wpi="http://schemas.microsoft.com/office/word/2010/wordprocessingInk" xmlns:wne="http://schemas.microsoft.com/office/word/2006/wordml" xmlns:wps="http://schemas.microsoft.com/office/word/2010/wordprocessingShape" mc:Ignorable="w14 w15 wp14">
+<w:document xmlns:ve="http://schemas.openxmlformats.org/markup-compatibility/2006" xmlns:o="urn:schemas-microsoft-com:office:office" xmlns:r="http://schemas.openxmlformats.org/officeDocument/2006/relationships" xmlns:m="http://schemas.openxmlformats.org/officeDocument/2006/math" xmlns:v="urn:schemas-microsoft-com:vml" xmlns:wp="http://schemas.openxmlformats.org/drawingml/2006/wordprocessingDrawing" xmlns:w10="urn:schemas-microsoft-com:office:word" xmlns:w="http://schemas.openxmlformats.org/wordprocessingml/2006/main" xmlns:wne="http://schemas.microsoft.com/office/word/2006/wordml">
   <w:body>
     <w:p>
       <w:pPr>
@@ -221,20 +221,10 @@
           <w:sz w:val="28"/>
           <w:szCs w:val="28"/>
         </w:rPr>
-        <w:t>Versão &lt;1.0</w:t>
+        <w:t>Versão 1.0</w:t>
       </w:r>
       <w:bookmarkStart w:id="0" w:name="_GoBack"/>
       <w:bookmarkEnd w:id="0"/>
-      <w:r>
-        <w:rPr>
-          <w:rFonts w:ascii="Arial" w:hAnsi="Arial" w:cs="Arial"/>
-          <w:b/>
-          <w:bCs/>
-          <w:sz w:val="28"/>
-          <w:szCs w:val="28"/>
-        </w:rPr>
-        <w:t>&gt;</w:t>
-      </w:r>
     </w:p>
     <w:p>
       <w:pPr>
@@ -256,29 +246,6 @@
           <w:szCs w:val="20"/>
         </w:rPr>
       </w:pPr>
-    </w:p>
-    <w:p>
-      <w:pPr>
-        <w:spacing w:after="120" w:line="240" w:lineRule="atLeast"/>
-        <w:ind w:left="720"/>
-        <w:rPr>
-          <w:i/>
-          <w:iCs/>
-          <w:color w:val="0000FF"/>
-          <w:sz w:val="20"/>
-          <w:szCs w:val="20"/>
-        </w:rPr>
-      </w:pPr>
-      <w:r>
-        <w:rPr>
-          <w:i/>
-          <w:iCs/>
-          <w:color w:val="0000FF"/>
-          <w:sz w:val="20"/>
-          <w:szCs w:val="20"/>
-        </w:rPr>
-        <w:t>[Observação: O texto em azul exibido entre colchetes e em itálico foi incluído para orientar o autor e deve ser excluído antes da publicação deste documento.]</w:t>
-      </w:r>
     </w:p>
     <w:p>
       <w:pPr>
@@ -344,7 +311,7 @@
           <w:left w:w="0" w:type="dxa"/>
           <w:right w:w="0" w:type="dxa"/>
         </w:tblCellMar>
-        <w:tblLook w:val="0000" w:firstRow="0" w:lastRow="0" w:firstColumn="0" w:lastColumn="0" w:noHBand="0" w:noVBand="0"/>
+        <w:tblLook w:val="0000"/>
       </w:tblPr>
       <w:tblGrid>
         <w:gridCol w:w="1397"/>
@@ -528,41 +495,7 @@
                 <w:sz w:val="20"/>
                 <w:szCs w:val="20"/>
               </w:rPr>
-              <w:t>&lt;</w:t>
-            </w:r>
-            <w:proofErr w:type="spellStart"/>
-            <w:proofErr w:type="gramStart"/>
-            <w:r>
-              <w:rPr>
-                <w:sz w:val="20"/>
-                <w:szCs w:val="20"/>
-              </w:rPr>
-              <w:t>dd</w:t>
-            </w:r>
-            <w:proofErr w:type="spellEnd"/>
-            <w:proofErr w:type="gramEnd"/>
-            <w:r>
-              <w:rPr>
-                <w:sz w:val="20"/>
-                <w:szCs w:val="20"/>
-              </w:rPr>
-              <w:t>/</w:t>
-            </w:r>
-            <w:proofErr w:type="spellStart"/>
-            <w:r>
-              <w:rPr>
-                <w:sz w:val="20"/>
-                <w:szCs w:val="20"/>
-              </w:rPr>
-              <w:t>mmm</w:t>
-            </w:r>
-            <w:proofErr w:type="spellEnd"/>
-            <w:r>
-              <w:rPr>
-                <w:sz w:val="20"/>
-                <w:szCs w:val="20"/>
-              </w:rPr>
-              <w:t>/aa&gt;</w:t>
+              <w:t>05/12/2013</w:t>
             </w:r>
           </w:p>
         </w:tc>
@@ -595,23 +528,7 @@
                 <w:sz w:val="20"/>
                 <w:szCs w:val="20"/>
               </w:rPr>
-              <w:t>&lt;</w:t>
-            </w:r>
-            <w:proofErr w:type="spellStart"/>
-            <w:r>
-              <w:rPr>
-                <w:sz w:val="20"/>
-                <w:szCs w:val="20"/>
-              </w:rPr>
-              <w:t>x.x</w:t>
-            </w:r>
-            <w:proofErr w:type="spellEnd"/>
-            <w:r>
-              <w:rPr>
-                <w:sz w:val="20"/>
-                <w:szCs w:val="20"/>
-              </w:rPr>
-              <w:t>&gt;</w:t>
+              <w:t>1.0</w:t>
             </w:r>
           </w:p>
         </w:tc>
@@ -644,23 +561,7 @@
                 <w:sz w:val="20"/>
                 <w:szCs w:val="20"/>
               </w:rPr>
-              <w:t>&lt;</w:t>
-            </w:r>
-            <w:proofErr w:type="gramStart"/>
-            <w:r>
-              <w:rPr>
-                <w:sz w:val="20"/>
-                <w:szCs w:val="20"/>
-              </w:rPr>
-              <w:t>detalhes</w:t>
-            </w:r>
-            <w:proofErr w:type="gramEnd"/>
-            <w:r>
-              <w:rPr>
-                <w:sz w:val="20"/>
-                <w:szCs w:val="20"/>
-              </w:rPr>
-              <w:t>&gt;</w:t>
+              <w:t>Formalização das ações pós-apresentação de medição</w:t>
             </w:r>
           </w:p>
         </w:tc>
@@ -693,23 +594,7 @@
                 <w:sz w:val="20"/>
                 <w:szCs w:val="20"/>
               </w:rPr>
-              <w:t>&lt;</w:t>
-            </w:r>
-            <w:proofErr w:type="gramStart"/>
-            <w:r>
-              <w:rPr>
-                <w:sz w:val="20"/>
-                <w:szCs w:val="20"/>
-              </w:rPr>
-              <w:t>nome</w:t>
-            </w:r>
-            <w:proofErr w:type="gramEnd"/>
-            <w:r>
-              <w:rPr>
-                <w:sz w:val="20"/>
-                <w:szCs w:val="20"/>
-              </w:rPr>
-              <w:t>&gt;</w:t>
+              <w:t>Rhaíssa Nogueira Arantes</w:t>
             </w:r>
           </w:p>
         </w:tc>
@@ -1171,6 +1056,11 @@
     </w:p>
     <w:p>
       <w:pPr>
+        <w:pStyle w:val="PargrafodaLista"/>
+        <w:numPr>
+          <w:ilvl w:val="0"/>
+          <w:numId w:val="1"/>
+        </w:numPr>
         <w:spacing w:line="240" w:lineRule="atLeast"/>
         <w:rPr>
           <w:rFonts w:ascii="Arial" w:hAnsi="Arial" w:cs="Arial"/>
@@ -1179,7 +1069,6 @@
           <w:kern w:val="36"/>
         </w:rPr>
       </w:pPr>
-      <w:bookmarkStart w:id="1" w:name="1.__________________Introduction"/>
       <w:r>
         <w:rPr>
           <w:rFonts w:ascii="Arial" w:hAnsi="Arial" w:cs="Arial"/>
@@ -1187,633 +1076,100 @@
           <w:bCs/>
           <w:kern w:val="36"/>
         </w:rPr>
-        <w:t>1.</w:t>
+        <w:t>Dia 29 de novembro, após apresentação das métricas atuais, foram geradas as seguintes ações:</w:t>
+      </w:r>
+    </w:p>
+    <w:p>
+      <w:pPr>
+        <w:spacing w:line="240" w:lineRule="atLeast"/>
+        <w:rPr>
+          <w:rFonts w:ascii="Arial" w:hAnsi="Arial" w:cs="Arial"/>
+        </w:rPr>
+      </w:pPr>
+    </w:p>
+    <w:p>
+      <w:pPr>
+        <w:autoSpaceDE w:val="0"/>
+        <w:autoSpaceDN w:val="0"/>
+        <w:adjustRightInd w:val="0"/>
+        <w:rPr>
+          <w:rFonts w:ascii="Arial" w:hAnsi="Arial" w:cs="Arial"/>
+        </w:rPr>
+      </w:pPr>
+      <w:r>
+        <w:rPr>
+          <w:rFonts w:ascii="Arial" w:hAnsi="Arial" w:cs="Arial"/>
+        </w:rPr>
+        <w:t>* Criar um indicador no R</w:t>
       </w:r>
       <w:r>
         <w:rPr>
-          <w:b/>
-          <w:bCs/>
-          <w:kern w:val="36"/>
-          <w:sz w:val="14"/>
-          <w:szCs w:val="14"/>
-        </w:rPr>
-        <w:t>             </w:t>
+          <w:rFonts w:ascii="Arial" w:hAnsi="Arial" w:cs="Arial"/>
+        </w:rPr>
+        <w:t>edmine sobre as áre</w:t>
       </w:r>
       <w:r>
         <w:rPr>
           <w:rFonts w:ascii="Arial" w:hAnsi="Arial" w:cs="Arial"/>
-          <w:b/>
-          <w:bCs/>
-          <w:kern w:val="36"/>
-        </w:rPr>
-        <w:t>Introdução</w:t>
+        </w:rPr>
+        <w:t>as de processos de cada ticket;</w:t>
       </w:r>
-      <w:bookmarkEnd w:id="1"/>
-    </w:p>
-    <w:p>
-      <w:pPr>
-        <w:spacing w:after="120" w:line="240" w:lineRule="atLeast"/>
-        <w:ind w:left="720"/>
-        <w:rPr>
-          <w:i/>
-          <w:iCs/>
-          <w:color w:val="0000FF"/>
-          <w:sz w:val="20"/>
-          <w:szCs w:val="20"/>
+    </w:p>
+    <w:p>
+      <w:pPr>
+        <w:autoSpaceDE w:val="0"/>
+        <w:autoSpaceDN w:val="0"/>
+        <w:adjustRightInd w:val="0"/>
+        <w:rPr>
+          <w:rFonts w:ascii="Arial" w:hAnsi="Arial" w:cs="Arial"/>
         </w:rPr>
       </w:pPr>
       <w:r>
         <w:rPr>
-          <w:i/>
-          <w:iCs/>
-          <w:color w:val="0000FF"/>
-          <w:sz w:val="20"/>
-          <w:szCs w:val="20"/>
-        </w:rPr>
-        <w:t>[A introdução d</w:t>
+          <w:rFonts w:ascii="Arial" w:hAnsi="Arial" w:cs="Arial"/>
+        </w:rPr>
+        <w:t>* Reforçar com a equipe a importância de aproprias as horas corretamente;</w:t>
       </w:r>
+    </w:p>
+    <w:p>
+      <w:pPr>
+        <w:autoSpaceDE w:val="0"/>
+        <w:autoSpaceDN w:val="0"/>
+        <w:adjustRightInd w:val="0"/>
+        <w:rPr>
+          <w:rFonts w:ascii="Arial" w:hAnsi="Arial" w:cs="Arial"/>
+        </w:rPr>
+      </w:pPr>
       <w:r>
         <w:rPr>
-          <w:i/>
-          <w:iCs/>
-          <w:color w:val="0000FF"/>
-          <w:sz w:val="20"/>
-          <w:szCs w:val="20"/>
-        </w:rPr>
-        <w:t>e</w:t>
+          <w:rFonts w:ascii="Arial" w:hAnsi="Arial" w:cs="Arial"/>
+        </w:rPr>
+        <w:t>* Reforçar com a equipe o quanto os commits incorretos afetam nos indicadores;</w:t>
       </w:r>
+    </w:p>
+    <w:p>
+      <w:pPr>
+        <w:spacing w:line="240" w:lineRule="atLeast"/>
+        <w:rPr>
+          <w:rFonts w:ascii="Arial" w:hAnsi="Arial" w:cs="Arial"/>
+        </w:rPr>
+      </w:pPr>
       <w:r>
         <w:rPr>
-          <w:i/>
-          <w:iCs/>
-          <w:color w:val="0000FF"/>
-          <w:sz w:val="20"/>
-          <w:szCs w:val="20"/>
-        </w:rPr>
-        <w:t xml:space="preserve"> </w:t>
+          <w:rFonts w:ascii="Arial" w:hAnsi="Arial" w:cs="Arial"/>
+        </w:rPr>
+        <w:t>* Reforçar que somente algumas pessoas tem permissão de criar tickets;</w:t>
       </w:r>
-      <w:r>
-        <w:rPr>
-          <w:i/>
-          <w:iCs/>
-          <w:color w:val="0000FF"/>
-          <w:sz w:val="20"/>
-          <w:szCs w:val="20"/>
-        </w:rPr>
-        <w:t>Ações de Melhoria</w:t>
-      </w:r>
-      <w:r>
-        <w:rPr>
-          <w:i/>
-          <w:iCs/>
-          <w:color w:val="0000FF"/>
-          <w:sz w:val="20"/>
-          <w:szCs w:val="20"/>
-        </w:rPr>
-        <w:t xml:space="preserve"> </w:t>
-      </w:r>
-      <w:r>
-        <w:rPr>
-          <w:i/>
-          <w:iCs/>
-          <w:color w:val="0000FF"/>
-          <w:sz w:val="20"/>
-          <w:szCs w:val="20"/>
-        </w:rPr>
-        <w:t xml:space="preserve">fornece uma visão geral de todo o documento. Ela contém a finalidade, o escopo, as definições, os acrônimos, as abreviações e as referências deste </w:t>
-      </w:r>
-      <w:r>
-        <w:rPr>
-          <w:i/>
-          <w:iCs/>
-          <w:color w:val="0000FF"/>
-          <w:sz w:val="20"/>
-          <w:szCs w:val="20"/>
-        </w:rPr>
-        <w:t>Ações de Melhoria</w:t>
-      </w:r>
-      <w:r>
-        <w:rPr>
-          <w:i/>
-          <w:iCs/>
-          <w:color w:val="0000FF"/>
-          <w:sz w:val="20"/>
-          <w:szCs w:val="20"/>
-        </w:rPr>
-        <w:t>.]</w:t>
-      </w:r>
-    </w:p>
-    <w:p>
-      <w:pPr>
-        <w:keepNext/>
-        <w:spacing w:before="240" w:after="60" w:line="240" w:lineRule="atLeast"/>
-        <w:ind w:left="720" w:hanging="720"/>
-        <w:outlineLvl w:val="1"/>
-        <w:rPr>
-          <w:rFonts w:ascii="Arial" w:hAnsi="Arial" w:cs="Arial"/>
-          <w:b/>
-          <w:bCs/>
-          <w:sz w:val="20"/>
-          <w:szCs w:val="20"/>
-        </w:rPr>
-      </w:pPr>
-      <w:bookmarkStart w:id="2" w:name="1.1_______________Purpose"/>
-      <w:r>
-        <w:rPr>
-          <w:rFonts w:ascii="Arial" w:hAnsi="Arial" w:cs="Arial"/>
-          <w:b/>
-          <w:bCs/>
-          <w:sz w:val="20"/>
-          <w:szCs w:val="20"/>
-        </w:rPr>
-        <w:t>1.1</w:t>
-      </w:r>
-      <w:r>
-        <w:rPr>
-          <w:b/>
-          <w:bCs/>
-          <w:sz w:val="14"/>
-          <w:szCs w:val="14"/>
-        </w:rPr>
-        <w:t>             </w:t>
-      </w:r>
-      <w:r>
-        <w:rPr>
-          <w:rFonts w:ascii="Arial" w:hAnsi="Arial" w:cs="Arial"/>
-          <w:b/>
-          <w:bCs/>
-          <w:sz w:val="20"/>
-          <w:szCs w:val="20"/>
-        </w:rPr>
-        <w:t>Finalidade</w:t>
-      </w:r>
-      <w:bookmarkEnd w:id="2"/>
-    </w:p>
-    <w:p>
-      <w:pPr>
-        <w:spacing w:after="120" w:line="240" w:lineRule="atLeast"/>
-        <w:ind w:left="720"/>
-        <w:rPr>
-          <w:i/>
-          <w:iCs/>
-          <w:color w:val="0000FF"/>
-          <w:sz w:val="20"/>
-          <w:szCs w:val="20"/>
-        </w:rPr>
-      </w:pPr>
-      <w:r>
-        <w:rPr>
-          <w:i/>
-          <w:iCs/>
-          <w:color w:val="0000FF"/>
-          <w:sz w:val="20"/>
-          <w:szCs w:val="20"/>
-        </w:rPr>
-        <w:t xml:space="preserve">[Especifique a finalidade deste </w:t>
-      </w:r>
-      <w:r>
-        <w:rPr>
-          <w:i/>
-          <w:iCs/>
-          <w:color w:val="0000FF"/>
-          <w:sz w:val="20"/>
-          <w:szCs w:val="20"/>
-        </w:rPr>
-        <w:t>Ações de Melhoria</w:t>
-      </w:r>
-      <w:r>
-        <w:rPr>
-          <w:i/>
-          <w:iCs/>
-          <w:color w:val="0000FF"/>
-          <w:sz w:val="20"/>
-          <w:szCs w:val="20"/>
-        </w:rPr>
-        <w:t>.]</w:t>
-      </w:r>
-    </w:p>
-    <w:p>
-      <w:pPr>
-        <w:keepNext/>
-        <w:spacing w:before="240" w:after="60" w:line="240" w:lineRule="atLeast"/>
-        <w:ind w:left="720" w:hanging="720"/>
-        <w:outlineLvl w:val="1"/>
-        <w:rPr>
-          <w:rFonts w:ascii="Arial" w:hAnsi="Arial" w:cs="Arial"/>
-          <w:b/>
-          <w:bCs/>
-          <w:sz w:val="20"/>
-          <w:szCs w:val="20"/>
-        </w:rPr>
-      </w:pPr>
-      <w:bookmarkStart w:id="3" w:name="1.2_______________Scope"/>
-      <w:r>
-        <w:rPr>
-          <w:rFonts w:ascii="Arial" w:hAnsi="Arial" w:cs="Arial"/>
-          <w:b/>
-          <w:bCs/>
-          <w:sz w:val="20"/>
-          <w:szCs w:val="20"/>
-        </w:rPr>
-        <w:t>1.2</w:t>
-      </w:r>
-      <w:r>
-        <w:rPr>
-          <w:b/>
-          <w:bCs/>
-          <w:sz w:val="14"/>
-          <w:szCs w:val="14"/>
-        </w:rPr>
-        <w:t>             </w:t>
-      </w:r>
-      <w:r>
-        <w:rPr>
-          <w:rFonts w:ascii="Arial" w:hAnsi="Arial" w:cs="Arial"/>
-          <w:b/>
-          <w:bCs/>
-          <w:sz w:val="20"/>
-          <w:szCs w:val="20"/>
-        </w:rPr>
-        <w:t>Escopo</w:t>
-      </w:r>
-      <w:bookmarkEnd w:id="3"/>
-    </w:p>
-    <w:p>
-      <w:pPr>
-        <w:spacing w:after="120" w:line="240" w:lineRule="atLeast"/>
-        <w:ind w:left="720"/>
-        <w:rPr>
-          <w:i/>
-          <w:iCs/>
-          <w:color w:val="0000FF"/>
-          <w:sz w:val="20"/>
-          <w:szCs w:val="20"/>
-        </w:rPr>
-      </w:pPr>
-      <w:r>
-        <w:rPr>
-          <w:i/>
-          <w:iCs/>
-          <w:color w:val="0000FF"/>
-          <w:sz w:val="20"/>
-          <w:szCs w:val="20"/>
-        </w:rPr>
-        <w:t xml:space="preserve">[Uma breve descrição do escopo deste </w:t>
-      </w:r>
-      <w:r>
-        <w:rPr>
-          <w:i/>
-          <w:iCs/>
-          <w:color w:val="0000FF"/>
-          <w:sz w:val="20"/>
-          <w:szCs w:val="20"/>
-        </w:rPr>
-        <w:t>Ações de Melhoria</w:t>
-      </w:r>
-      <w:r>
-        <w:rPr>
-          <w:i/>
-          <w:iCs/>
-          <w:color w:val="0000FF"/>
-          <w:sz w:val="20"/>
-          <w:szCs w:val="20"/>
-        </w:rPr>
-        <w:t>; a que Projetos ele está associado e tudo o mais que seja afetado ou influenciado por este plano.]</w:t>
-      </w:r>
-    </w:p>
-    <w:p>
-      <w:pPr>
-        <w:keepNext/>
-        <w:spacing w:before="240" w:after="60" w:line="240" w:lineRule="atLeast"/>
-        <w:ind w:left="720" w:hanging="720"/>
-        <w:outlineLvl w:val="1"/>
-        <w:rPr>
-          <w:rFonts w:ascii="Arial" w:hAnsi="Arial" w:cs="Arial"/>
-          <w:b/>
-          <w:bCs/>
-          <w:sz w:val="20"/>
-          <w:szCs w:val="20"/>
-        </w:rPr>
-      </w:pPr>
-      <w:bookmarkStart w:id="4" w:name="1.3_______________Definitions,_Acronyms_"/>
-      <w:r>
-        <w:rPr>
-          <w:rFonts w:ascii="Arial" w:hAnsi="Arial" w:cs="Arial"/>
-          <w:b/>
-          <w:bCs/>
-          <w:sz w:val="20"/>
-          <w:szCs w:val="20"/>
-        </w:rPr>
-        <w:t>1.3</w:t>
-      </w:r>
-      <w:r>
-        <w:rPr>
-          <w:b/>
-          <w:bCs/>
-          <w:sz w:val="14"/>
-          <w:szCs w:val="14"/>
-        </w:rPr>
-        <w:t>             </w:t>
-      </w:r>
-      <w:r>
-        <w:rPr>
-          <w:rFonts w:ascii="Arial" w:hAnsi="Arial" w:cs="Arial"/>
-          <w:b/>
-          <w:bCs/>
-          <w:sz w:val="20"/>
-          <w:szCs w:val="20"/>
-        </w:rPr>
-        <w:t>Definições, Acrônimos e Abreviações</w:t>
-      </w:r>
-      <w:bookmarkEnd w:id="4"/>
-    </w:p>
-    <w:p>
-      <w:pPr>
-        <w:pStyle w:val="infoblue"/>
-      </w:pPr>
-      <w:r>
-        <w:t>[</w:t>
-      </w:r>
-      <w:proofErr w:type="spellStart"/>
-      <w:r>
-        <w:t>Esta</w:t>
-      </w:r>
-      <w:proofErr w:type="spellEnd"/>
-      <w:r>
-        <w:t xml:space="preserve"> subseção fornece as definições de todos os termos, acrônimos e abreviações necessárias à adequada interpretação do </w:t>
-      </w:r>
-      <w:r>
-        <w:t>Ações de Melhoria</w:t>
-      </w:r>
-      <w:r>
-        <w:t>.]</w:t>
-      </w:r>
-    </w:p>
-    <w:p>
-      <w:pPr>
-        <w:keepNext/>
-        <w:spacing w:before="240" w:after="60" w:line="240" w:lineRule="atLeast"/>
-        <w:ind w:left="720" w:hanging="720"/>
-        <w:outlineLvl w:val="1"/>
-        <w:rPr>
-          <w:rFonts w:ascii="Arial" w:hAnsi="Arial" w:cs="Arial"/>
-          <w:b/>
-          <w:bCs/>
-          <w:sz w:val="20"/>
-          <w:szCs w:val="20"/>
-        </w:rPr>
-      </w:pPr>
-      <w:bookmarkStart w:id="5" w:name="1.4_______________References"/>
-      <w:r>
-        <w:rPr>
-          <w:rFonts w:ascii="Arial" w:hAnsi="Arial" w:cs="Arial"/>
-          <w:b/>
-          <w:bCs/>
-          <w:sz w:val="20"/>
-          <w:szCs w:val="20"/>
-        </w:rPr>
-        <w:t>1.4</w:t>
-      </w:r>
-      <w:r>
-        <w:rPr>
-          <w:b/>
-          <w:bCs/>
-          <w:sz w:val="14"/>
-          <w:szCs w:val="14"/>
-        </w:rPr>
-        <w:t>             </w:t>
-      </w:r>
-      <w:r>
-        <w:rPr>
-          <w:rFonts w:ascii="Arial" w:hAnsi="Arial" w:cs="Arial"/>
-          <w:b/>
-          <w:bCs/>
-          <w:sz w:val="20"/>
-          <w:szCs w:val="20"/>
-        </w:rPr>
-        <w:t>Referências</w:t>
-      </w:r>
-      <w:bookmarkEnd w:id="5"/>
-    </w:p>
-    <w:p>
-      <w:pPr>
-        <w:spacing w:after="120" w:line="240" w:lineRule="atLeast"/>
-        <w:ind w:left="720"/>
-        <w:rPr>
-          <w:i/>
-          <w:iCs/>
-          <w:color w:val="0000FF"/>
-          <w:sz w:val="20"/>
-          <w:szCs w:val="20"/>
-        </w:rPr>
-      </w:pPr>
-      <w:r>
-        <w:rPr>
-          <w:i/>
-          <w:iCs/>
-          <w:color w:val="0000FF"/>
-          <w:sz w:val="20"/>
-          <w:szCs w:val="20"/>
-        </w:rPr>
-        <w:t>[</w:t>
-      </w:r>
-      <w:proofErr w:type="spellStart"/>
-      <w:r>
-        <w:rPr>
-          <w:i/>
-          <w:iCs/>
-          <w:color w:val="0000FF"/>
-          <w:sz w:val="20"/>
-          <w:szCs w:val="20"/>
-        </w:rPr>
-        <w:t>Esta</w:t>
-      </w:r>
-      <w:proofErr w:type="spellEnd"/>
-      <w:r>
-        <w:rPr>
-          <w:i/>
-          <w:iCs/>
-          <w:color w:val="0000FF"/>
-          <w:sz w:val="20"/>
-          <w:szCs w:val="20"/>
-        </w:rPr>
-        <w:t xml:space="preserve"> subseção fornece uma lista dos documentos mencionados no </w:t>
-      </w:r>
-      <w:r>
-        <w:rPr>
-          <w:i/>
-          <w:iCs/>
-          <w:color w:val="0000FF"/>
-          <w:sz w:val="20"/>
-          <w:szCs w:val="20"/>
-        </w:rPr>
-        <w:t>Ações de Melhoria</w:t>
-      </w:r>
-      <w:r>
-        <w:rPr>
-          <w:i/>
-          <w:iCs/>
-          <w:color w:val="0000FF"/>
-          <w:sz w:val="20"/>
-          <w:szCs w:val="20"/>
-        </w:rPr>
-        <w:t>.]</w:t>
-      </w:r>
-    </w:p>
-    <w:p>
-      <w:pPr>
-        <w:keepNext/>
-        <w:spacing w:before="480" w:line="240" w:lineRule="atLeast"/>
-        <w:ind w:left="720" w:hanging="720"/>
-        <w:outlineLvl w:val="0"/>
-        <w:rPr>
-          <w:rFonts w:ascii="Arial" w:hAnsi="Arial" w:cs="Arial"/>
-          <w:b/>
-          <w:bCs/>
-          <w:kern w:val="36"/>
-        </w:rPr>
-      </w:pPr>
-      <w:bookmarkStart w:id="6" w:name="7.__________________Review_and_Audit_Pla"/>
-      <w:r>
-        <w:rPr>
-          <w:rFonts w:ascii="Arial" w:hAnsi="Arial" w:cs="Arial"/>
-          <w:b/>
-          <w:bCs/>
-          <w:kern w:val="36"/>
-        </w:rPr>
-        <w:t>2</w:t>
-      </w:r>
-      <w:r>
-        <w:rPr>
-          <w:rFonts w:ascii="Arial" w:hAnsi="Arial" w:cs="Arial"/>
-          <w:b/>
-          <w:bCs/>
-          <w:kern w:val="36"/>
-        </w:rPr>
-        <w:t>.</w:t>
-      </w:r>
-      <w:r>
-        <w:rPr>
-          <w:b/>
-          <w:bCs/>
-          <w:kern w:val="36"/>
-          <w:sz w:val="14"/>
-          <w:szCs w:val="14"/>
-        </w:rPr>
-        <w:t>              </w:t>
-      </w:r>
-      <w:r>
-        <w:rPr>
-          <w:rFonts w:ascii="Arial" w:hAnsi="Arial" w:cs="Arial"/>
-          <w:b/>
-          <w:bCs/>
-          <w:kern w:val="36"/>
-        </w:rPr>
-        <w:t>Ações de Melhoria</w:t>
-      </w:r>
-      <w:bookmarkEnd w:id="6"/>
-    </w:p>
-    <w:p>
-      <w:pPr>
-        <w:pStyle w:val="Recuodecorpodetexto"/>
-        <w:ind w:left="720"/>
-      </w:pPr>
-      <w:r>
-        <w:t>Descrição d</w:t>
-      </w:r>
-      <w:r>
-        <w:t>a</w:t>
-      </w:r>
-      <w:r>
-        <w:t xml:space="preserve">s </w:t>
-      </w:r>
-      <w:r>
-        <w:t>ações</w:t>
-      </w:r>
-      <w:r>
-        <w:t>.</w:t>
-      </w:r>
-    </w:p>
-    <w:p>
-      <w:pPr>
-        <w:keepNext/>
-        <w:spacing w:before="480" w:line="240" w:lineRule="atLeast"/>
-        <w:ind w:left="720" w:hanging="720"/>
-        <w:outlineLvl w:val="0"/>
-        <w:rPr>
-          <w:rFonts w:ascii="Arial" w:hAnsi="Arial" w:cs="Arial"/>
-          <w:b/>
-          <w:bCs/>
-          <w:kern w:val="36"/>
-        </w:rPr>
-      </w:pPr>
-      <w:bookmarkStart w:id="7" w:name="13._____________Quality_Records"/>
-      <w:r>
-        <w:rPr>
-          <w:rFonts w:ascii="Arial" w:hAnsi="Arial" w:cs="Arial"/>
-          <w:b/>
-          <w:bCs/>
-          <w:kern w:val="36"/>
-        </w:rPr>
-        <w:t>3</w:t>
-      </w:r>
-      <w:r>
-        <w:rPr>
-          <w:rFonts w:ascii="Arial" w:hAnsi="Arial" w:cs="Arial"/>
-          <w:b/>
-          <w:bCs/>
-          <w:kern w:val="36"/>
-        </w:rPr>
-        <w:t>.</w:t>
-      </w:r>
-      <w:r>
-        <w:rPr>
-          <w:b/>
-          <w:bCs/>
-          <w:kern w:val="36"/>
-          <w:sz w:val="14"/>
-          <w:szCs w:val="14"/>
-        </w:rPr>
-        <w:t xml:space="preserve">              </w:t>
-      </w:r>
-      <w:r>
-        <w:rPr>
-          <w:rFonts w:ascii="Arial" w:hAnsi="Arial" w:cs="Arial"/>
-          <w:b/>
-          <w:bCs/>
-          <w:kern w:val="36"/>
-        </w:rPr>
-        <w:t xml:space="preserve">Registros de </w:t>
-      </w:r>
-      <w:bookmarkEnd w:id="7"/>
-      <w:r>
-        <w:rPr>
-          <w:rFonts w:ascii="Arial" w:hAnsi="Arial" w:cs="Arial"/>
-          <w:b/>
-          <w:bCs/>
-          <w:kern w:val="36"/>
-        </w:rPr>
-        <w:t>Ações de Melhoria</w:t>
-      </w:r>
-    </w:p>
-    <w:p>
-      <w:pPr>
-        <w:pStyle w:val="infoblue"/>
-        <w:spacing w:before="120" w:after="0"/>
-      </w:pPr>
-      <w:r>
-        <w:t xml:space="preserve">[Descrições dos vários registros de </w:t>
-      </w:r>
-      <w:r>
-        <w:t>Ações de Melhoria</w:t>
-      </w:r>
-      <w:r>
-        <w:t xml:space="preserve"> que serão mantidos durante o projeto, incluindo como e onde cada tipo de registro será armazenado e por quanto tempo.]</w:t>
-      </w:r>
-    </w:p>
-    <w:p/>
+    </w:p>
+    <w:p>
+      <w:pPr>
+        <w:rPr>
+          <w:rFonts w:ascii="Arial" w:hAnsi="Arial" w:cs="Arial"/>
+        </w:rPr>
+      </w:pPr>
+    </w:p>
     <w:sectPr>
-      <w:headerReference w:type="default" r:id="rId6"/>
+      <w:headerReference w:type="default" r:id="rId7"/>
       <w:pgSz w:w="12240" w:h="15840"/>
       <w:pgMar w:top="1417" w:right="1701" w:bottom="1417" w:left="1701" w:header="708" w:footer="708" w:gutter="0"/>
       <w:cols w:space="708"/>
@@ -1824,7 +1180,7 @@
 </file>
 
 <file path=word/endnotes.xml><?xml version="1.0" encoding="utf-8"?>
-<w:endnotes xmlns:wpc="http://schemas.microsoft.com/office/word/2010/wordprocessingCanvas" xmlns:mc="http://schemas.openxmlformats.org/markup-compatibility/2006" xmlns:o="urn:schemas-microsoft-com:office:office" xmlns:r="http://schemas.openxmlformats.org/officeDocument/2006/relationships" xmlns:m="http://schemas.openxmlformats.org/officeDocument/2006/math" xmlns:v="urn:schemas-microsoft-com:vml" xmlns:wp14="http://schemas.microsoft.com/office/word/2010/wordprocessingDrawing" xmlns:wp="http://schemas.openxmlformats.org/drawingml/2006/wordprocessingDrawing" xmlns:w10="urn:schemas-microsoft-com:office:word" xmlns:w="http://schemas.openxmlformats.org/wordprocessingml/2006/main" xmlns:w14="http://schemas.microsoft.com/office/word/2010/wordml" xmlns:w15="http://schemas.microsoft.com/office/word/2012/wordml" xmlns:wpg="http://schemas.microsoft.com/office/word/2010/wordprocessingGroup" xmlns:wpi="http://schemas.microsoft.com/office/word/2010/wordprocessingInk" xmlns:wne="http://schemas.microsoft.com/office/word/2006/wordml" xmlns:wps="http://schemas.microsoft.com/office/word/2010/wordprocessingShape" mc:Ignorable="w14 w15 wp14">
+<w:endnotes xmlns:ve="http://schemas.openxmlformats.org/markup-compatibility/2006" xmlns:o="urn:schemas-microsoft-com:office:office" xmlns:r="http://schemas.openxmlformats.org/officeDocument/2006/relationships" xmlns:m="http://schemas.openxmlformats.org/officeDocument/2006/math" xmlns:v="urn:schemas-microsoft-com:vml" xmlns:wp="http://schemas.openxmlformats.org/drawingml/2006/wordprocessingDrawing" xmlns:w10="urn:schemas-microsoft-com:office:word" xmlns:w="http://schemas.openxmlformats.org/wordprocessingml/2006/main" xmlns:wne="http://schemas.microsoft.com/office/word/2006/wordml">
   <w:endnote w:type="separator" w:id="-1">
     <w:p>
       <w:r>
@@ -1843,7 +1199,7 @@
 </file>
 
 <file path=word/footnotes.xml><?xml version="1.0" encoding="utf-8"?>
-<w:footnotes xmlns:wpc="http://schemas.microsoft.com/office/word/2010/wordprocessingCanvas" xmlns:mc="http://schemas.openxmlformats.org/markup-compatibility/2006" xmlns:o="urn:schemas-microsoft-com:office:office" xmlns:r="http://schemas.openxmlformats.org/officeDocument/2006/relationships" xmlns:m="http://schemas.openxmlformats.org/officeDocument/2006/math" xmlns:v="urn:schemas-microsoft-com:vml" xmlns:wp14="http://schemas.microsoft.com/office/word/2010/wordprocessingDrawing" xmlns:wp="http://schemas.openxmlformats.org/drawingml/2006/wordprocessingDrawing" xmlns:w10="urn:schemas-microsoft-com:office:word" xmlns:w="http://schemas.openxmlformats.org/wordprocessingml/2006/main" xmlns:w14="http://schemas.microsoft.com/office/word/2010/wordml" xmlns:w15="http://schemas.microsoft.com/office/word/2012/wordml" xmlns:wpg="http://schemas.microsoft.com/office/word/2010/wordprocessingGroup" xmlns:wpi="http://schemas.microsoft.com/office/word/2010/wordprocessingInk" xmlns:wne="http://schemas.microsoft.com/office/word/2006/wordml" xmlns:wps="http://schemas.microsoft.com/office/word/2010/wordprocessingShape" mc:Ignorable="w14 w15 wp14">
+<w:footnotes xmlns:ve="http://schemas.openxmlformats.org/markup-compatibility/2006" xmlns:o="urn:schemas-microsoft-com:office:office" xmlns:r="http://schemas.openxmlformats.org/officeDocument/2006/relationships" xmlns:m="http://schemas.openxmlformats.org/officeDocument/2006/math" xmlns:v="urn:schemas-microsoft-com:vml" xmlns:wp="http://schemas.openxmlformats.org/drawingml/2006/wordprocessingDrawing" xmlns:w10="urn:schemas-microsoft-com:office:word" xmlns:w="http://schemas.openxmlformats.org/wordprocessingml/2006/main" xmlns:wne="http://schemas.microsoft.com/office/word/2006/wordml">
   <w:footnote w:type="separator" w:id="-1">
     <w:p>
       <w:r>
@@ -1862,7 +1218,7 @@
 </file>
 
 <file path=word/header1.xml><?xml version="1.0" encoding="utf-8"?>
-<w:hdr xmlns:wpc="http://schemas.microsoft.com/office/word/2010/wordprocessingCanvas" xmlns:mc="http://schemas.openxmlformats.org/markup-compatibility/2006" xmlns:o="urn:schemas-microsoft-com:office:office" xmlns:r="http://schemas.openxmlformats.org/officeDocument/2006/relationships" xmlns:m="http://schemas.openxmlformats.org/officeDocument/2006/math" xmlns:v="urn:schemas-microsoft-com:vml" xmlns:wp14="http://schemas.microsoft.com/office/word/2010/wordprocessingDrawing" xmlns:wp="http://schemas.openxmlformats.org/drawingml/2006/wordprocessingDrawing" xmlns:w10="urn:schemas-microsoft-com:office:word" xmlns:w="http://schemas.openxmlformats.org/wordprocessingml/2006/main" xmlns:w14="http://schemas.microsoft.com/office/word/2010/wordml" xmlns:w15="http://schemas.microsoft.com/office/word/2012/wordml" xmlns:wpg="http://schemas.microsoft.com/office/word/2010/wordprocessingGroup" xmlns:wpi="http://schemas.microsoft.com/office/word/2010/wordprocessingInk" xmlns:wne="http://schemas.microsoft.com/office/word/2006/wordml" xmlns:wps="http://schemas.microsoft.com/office/word/2010/wordprocessingShape" mc:Ignorable="w14 w15 wp14">
+<w:hdr xmlns:ve="http://schemas.openxmlformats.org/markup-compatibility/2006" xmlns:o="urn:schemas-microsoft-com:office:office" xmlns:r="http://schemas.openxmlformats.org/officeDocument/2006/relationships" xmlns:m="http://schemas.openxmlformats.org/officeDocument/2006/math" xmlns:v="urn:schemas-microsoft-com:vml" xmlns:wp="http://schemas.openxmlformats.org/drawingml/2006/wordprocessingDrawing" xmlns:w10="urn:schemas-microsoft-com:office:word" xmlns:w="http://schemas.openxmlformats.org/wordprocessingml/2006/main" xmlns:wne="http://schemas.microsoft.com/office/word/2006/wordml">
   <w:p>
     <w:pPr>
       <w:pStyle w:val="Cabealho"/>
@@ -1906,7 +1262,7 @@
                   <a:blip r:embed="rId1">
                     <a:extLst>
                       <a:ext uri="{28A0092B-C50C-407E-A947-70E740481C1C}">
-                        <a14:useLocalDpi xmlns:a14="http://schemas.microsoft.com/office/drawing/2010/main" val="0"/>
+                        <a14:useLocalDpi xmlns:a14="http://schemas.microsoft.com/office/drawing/2010/main" xmlns:wps="http://schemas.microsoft.com/office/word/2010/wordprocessingShape" xmlns:wpi="http://schemas.microsoft.com/office/word/2010/wordprocessingInk" xmlns:wpg="http://schemas.microsoft.com/office/word/2010/wordprocessingGroup" xmlns:w15="http://schemas.microsoft.com/office/word/2012/wordml" xmlns:w14="http://schemas.microsoft.com/office/word/2010/wordml" xmlns:w="http://schemas.openxmlformats.org/wordprocessingml/2006/main" xmlns:w10="urn:schemas-microsoft-com:office:word" xmlns:wp14="http://schemas.microsoft.com/office/word/2010/wordprocessingDrawing" xmlns:v="urn:schemas-microsoft-com:vml" xmlns:o="urn:schemas-microsoft-com:office:office" xmlns:mc="http://schemas.openxmlformats.org/markup-compatibility/2006" xmlns:wpc="http://schemas.microsoft.com/office/word/2010/wordprocessingCanvas" xmlns="" val="0"/>
                       </a:ext>
                     </a:extLst>
                   </a:blip>
@@ -1931,12 +1287,6 @@
               </pic:pic>
             </a:graphicData>
           </a:graphic>
-          <wp14:sizeRelH relativeFrom="page">
-            <wp14:pctWidth>0</wp14:pctWidth>
-          </wp14:sizeRelH>
-          <wp14:sizeRelV relativeFrom="page">
-            <wp14:pctHeight>0</wp14:pctHeight>
-          </wp14:sizeRelV>
         </wp:anchor>
       </w:drawing>
     </w:r>
@@ -1974,7 +1324,7 @@
                   <a:blip r:embed="rId2">
                     <a:extLst>
                       <a:ext uri="{28A0092B-C50C-407E-A947-70E740481C1C}">
-                        <a14:useLocalDpi xmlns:a14="http://schemas.microsoft.com/office/drawing/2010/main" val="0"/>
+                        <a14:useLocalDpi xmlns:a14="http://schemas.microsoft.com/office/drawing/2010/main" xmlns:wps="http://schemas.microsoft.com/office/word/2010/wordprocessingShape" xmlns:wpi="http://schemas.microsoft.com/office/word/2010/wordprocessingInk" xmlns:wpg="http://schemas.microsoft.com/office/word/2010/wordprocessingGroup" xmlns:w15="http://schemas.microsoft.com/office/word/2012/wordml" xmlns:w14="http://schemas.microsoft.com/office/word/2010/wordml" xmlns:w="http://schemas.openxmlformats.org/wordprocessingml/2006/main" xmlns:w10="urn:schemas-microsoft-com:office:word" xmlns:wp14="http://schemas.microsoft.com/office/word/2010/wordprocessingDrawing" xmlns:v="urn:schemas-microsoft-com:vml" xmlns:o="urn:schemas-microsoft-com:office:office" xmlns:mc="http://schemas.openxmlformats.org/markup-compatibility/2006" xmlns:wpc="http://schemas.microsoft.com/office/word/2010/wordprocessingCanvas" xmlns="" val="0"/>
                       </a:ext>
                     </a:extLst>
                   </a:blip>
@@ -2006,8 +1356,106 @@
 </w:hdr>
 </file>
 
+<file path=word/numbering.xml><?xml version="1.0" encoding="utf-8"?>
+<w:numbering xmlns:ve="http://schemas.openxmlformats.org/markup-compatibility/2006" xmlns:o="urn:schemas-microsoft-com:office:office" xmlns:r="http://schemas.openxmlformats.org/officeDocument/2006/relationships" xmlns:m="http://schemas.openxmlformats.org/officeDocument/2006/math" xmlns:v="urn:schemas-microsoft-com:vml" xmlns:wp="http://schemas.openxmlformats.org/drawingml/2006/wordprocessingDrawing" xmlns:w10="urn:schemas-microsoft-com:office:word" xmlns:w="http://schemas.openxmlformats.org/wordprocessingml/2006/main" xmlns:wne="http://schemas.microsoft.com/office/word/2006/wordml">
+  <w:abstractNum w:abstractNumId="0">
+    <w:nsid w:val="5C82221E"/>
+    <w:multiLevelType w:val="hybridMultilevel"/>
+    <w:tmpl w:val="FABC9A24"/>
+    <w:lvl w:ilvl="0" w:tplc="71FC5346">
+      <w:start w:val="1"/>
+      <w:numFmt w:val="decimal"/>
+      <w:lvlText w:val="%1."/>
+      <w:lvlJc w:val="left"/>
+      <w:pPr>
+        <w:ind w:left="960" w:hanging="600"/>
+      </w:pPr>
+      <w:rPr>
+        <w:rFonts w:ascii="Arial" w:hAnsi="Arial" w:cs="Arial" w:hint="default"/>
+        <w:sz w:val="24"/>
+      </w:rPr>
+    </w:lvl>
+    <w:lvl w:ilvl="1" w:tplc="04160019">
+      <w:start w:val="1"/>
+      <w:numFmt w:val="lowerLetter"/>
+      <w:lvlText w:val="%2."/>
+      <w:lvlJc w:val="left"/>
+      <w:pPr>
+        <w:ind w:left="1440" w:hanging="360"/>
+      </w:pPr>
+    </w:lvl>
+    <w:lvl w:ilvl="2" w:tplc="0416001B" w:tentative="1">
+      <w:start w:val="1"/>
+      <w:numFmt w:val="lowerRoman"/>
+      <w:lvlText w:val="%3."/>
+      <w:lvlJc w:val="right"/>
+      <w:pPr>
+        <w:ind w:left="2160" w:hanging="180"/>
+      </w:pPr>
+    </w:lvl>
+    <w:lvl w:ilvl="3" w:tplc="0416000F" w:tentative="1">
+      <w:start w:val="1"/>
+      <w:numFmt w:val="decimal"/>
+      <w:lvlText w:val="%4."/>
+      <w:lvlJc w:val="left"/>
+      <w:pPr>
+        <w:ind w:left="2880" w:hanging="360"/>
+      </w:pPr>
+    </w:lvl>
+    <w:lvl w:ilvl="4" w:tplc="04160019" w:tentative="1">
+      <w:start w:val="1"/>
+      <w:numFmt w:val="lowerLetter"/>
+      <w:lvlText w:val="%5."/>
+      <w:lvlJc w:val="left"/>
+      <w:pPr>
+        <w:ind w:left="3600" w:hanging="360"/>
+      </w:pPr>
+    </w:lvl>
+    <w:lvl w:ilvl="5" w:tplc="0416001B" w:tentative="1">
+      <w:start w:val="1"/>
+      <w:numFmt w:val="lowerRoman"/>
+      <w:lvlText w:val="%6."/>
+      <w:lvlJc w:val="right"/>
+      <w:pPr>
+        <w:ind w:left="4320" w:hanging="180"/>
+      </w:pPr>
+    </w:lvl>
+    <w:lvl w:ilvl="6" w:tplc="0416000F" w:tentative="1">
+      <w:start w:val="1"/>
+      <w:numFmt w:val="decimal"/>
+      <w:lvlText w:val="%7."/>
+      <w:lvlJc w:val="left"/>
+      <w:pPr>
+        <w:ind w:left="5040" w:hanging="360"/>
+      </w:pPr>
+    </w:lvl>
+    <w:lvl w:ilvl="7" w:tplc="04160019" w:tentative="1">
+      <w:start w:val="1"/>
+      <w:numFmt w:val="lowerLetter"/>
+      <w:lvlText w:val="%8."/>
+      <w:lvlJc w:val="left"/>
+      <w:pPr>
+        <w:ind w:left="5760" w:hanging="360"/>
+      </w:pPr>
+    </w:lvl>
+    <w:lvl w:ilvl="8" w:tplc="0416001B" w:tentative="1">
+      <w:start w:val="1"/>
+      <w:numFmt w:val="lowerRoman"/>
+      <w:lvlText w:val="%9."/>
+      <w:lvlJc w:val="right"/>
+      <w:pPr>
+        <w:ind w:left="6480" w:hanging="180"/>
+      </w:pPr>
+    </w:lvl>
+  </w:abstractNum>
+  <w:num w:numId="1">
+    <w:abstractNumId w:val="0"/>
+  </w:num>
+</w:numbering>
+</file>
+
 <file path=word/styles.xml><?xml version="1.0" encoding="utf-8"?>
-<w:styles xmlns:mc="http://schemas.openxmlformats.org/markup-compatibility/2006" xmlns:r="http://schemas.openxmlformats.org/officeDocument/2006/relationships" xmlns:w="http://schemas.openxmlformats.org/wordprocessingml/2006/main" xmlns:w14="http://schemas.microsoft.com/office/word/2010/wordml" xmlns:w15="http://schemas.microsoft.com/office/word/2012/wordml" mc:Ignorable="w14 w15">
+<w:styles xmlns:r="http://schemas.openxmlformats.org/officeDocument/2006/relationships" xmlns:w="http://schemas.openxmlformats.org/wordprocessingml/2006/main">
   <w:docDefaults>
     <w:rPrDefault>
       <w:rPr>
@@ -2017,382 +1465,149 @@
     </w:rPrDefault>
     <w:pPrDefault/>
   </w:docDefaults>
-  <w:latentStyles w:defLockedState="0" w:defUIPriority="99" w:defSemiHidden="0" w:defUnhideWhenUsed="0" w:defQFormat="0" w:count="371">
-    <w:lsdException w:name="Normal" w:uiPriority="0" w:qFormat="1"/>
-    <w:lsdException w:name="heading 1" w:uiPriority="9" w:qFormat="1"/>
-    <w:lsdException w:name="heading 2" w:uiPriority="9" w:qFormat="1"/>
-    <w:lsdException w:name="heading 3" w:semiHidden="1" w:uiPriority="9" w:unhideWhenUsed="1" w:qFormat="1"/>
-    <w:lsdException w:name="heading 4" w:semiHidden="1" w:uiPriority="9" w:unhideWhenUsed="1" w:qFormat="1"/>
-    <w:lsdException w:name="heading 5" w:semiHidden="1" w:uiPriority="9" w:unhideWhenUsed="1" w:qFormat="1"/>
-    <w:lsdException w:name="heading 6" w:semiHidden="1" w:uiPriority="9" w:unhideWhenUsed="1" w:qFormat="1"/>
-    <w:lsdException w:name="heading 7" w:semiHidden="1" w:uiPriority="9" w:unhideWhenUsed="1" w:qFormat="1"/>
-    <w:lsdException w:name="heading 8" w:semiHidden="1" w:uiPriority="9" w:unhideWhenUsed="1" w:qFormat="1"/>
-    <w:lsdException w:name="heading 9" w:semiHidden="1" w:uiPriority="9" w:unhideWhenUsed="1" w:qFormat="1"/>
-    <w:lsdException w:name="index 1" w:semiHidden="1" w:unhideWhenUsed="1"/>
-    <w:lsdException w:name="index 2" w:semiHidden="1" w:unhideWhenUsed="1"/>
-    <w:lsdException w:name="index 3" w:semiHidden="1" w:unhideWhenUsed="1"/>
-    <w:lsdException w:name="index 4" w:semiHidden="1" w:unhideWhenUsed="1"/>
-    <w:lsdException w:name="index 5" w:semiHidden="1" w:unhideWhenUsed="1"/>
-    <w:lsdException w:name="index 6" w:semiHidden="1" w:unhideWhenUsed="1"/>
-    <w:lsdException w:name="index 7" w:semiHidden="1" w:unhideWhenUsed="1"/>
-    <w:lsdException w:name="index 8" w:semiHidden="1" w:unhideWhenUsed="1"/>
-    <w:lsdException w:name="index 9" w:semiHidden="1" w:unhideWhenUsed="1"/>
-    <w:lsdException w:name="toc 1" w:semiHidden="1" w:uiPriority="39" w:unhideWhenUsed="1"/>
-    <w:lsdException w:name="toc 2" w:semiHidden="1" w:uiPriority="39" w:unhideWhenUsed="1"/>
-    <w:lsdException w:name="toc 3" w:semiHidden="1" w:uiPriority="39" w:unhideWhenUsed="1"/>
-    <w:lsdException w:name="toc 4" w:semiHidden="1" w:uiPriority="39" w:unhideWhenUsed="1"/>
-    <w:lsdException w:name="toc 5" w:semiHidden="1" w:uiPriority="39" w:unhideWhenUsed="1"/>
-    <w:lsdException w:name="toc 6" w:semiHidden="1" w:uiPriority="39" w:unhideWhenUsed="1"/>
-    <w:lsdException w:name="toc 7" w:semiHidden="1" w:uiPriority="39" w:unhideWhenUsed="1"/>
-    <w:lsdException w:name="toc 8" w:semiHidden="1" w:uiPriority="39" w:unhideWhenUsed="1"/>
-    <w:lsdException w:name="toc 9" w:semiHidden="1" w:uiPriority="39" w:unhideWhenUsed="1"/>
-    <w:lsdException w:name="Normal Indent" w:semiHidden="1" w:unhideWhenUsed="1"/>
-    <w:lsdException w:name="footnote text" w:semiHidden="1" w:unhideWhenUsed="1"/>
-    <w:lsdException w:name="annotation text" w:semiHidden="1" w:unhideWhenUsed="1"/>
-    <w:lsdException w:name="header" w:semiHidden="1" w:unhideWhenUsed="1"/>
-    <w:lsdException w:name="footer" w:semiHidden="1" w:unhideWhenUsed="1"/>
-    <w:lsdException w:name="index heading" w:semiHidden="1" w:unhideWhenUsed="1"/>
-    <w:lsdException w:name="caption" w:semiHidden="1" w:uiPriority="35" w:unhideWhenUsed="1" w:qFormat="1"/>
-    <w:lsdException w:name="table of figures" w:semiHidden="1" w:unhideWhenUsed="1"/>
-    <w:lsdException w:name="envelope address" w:semiHidden="1" w:unhideWhenUsed="1"/>
-    <w:lsdException w:name="envelope return" w:semiHidden="1" w:unhideWhenUsed="1"/>
-    <w:lsdException w:name="footnote reference" w:semiHidden="1" w:unhideWhenUsed="1"/>
-    <w:lsdException w:name="annotation reference" w:semiHidden="1" w:unhideWhenUsed="1"/>
-    <w:lsdException w:name="line number" w:semiHidden="1" w:unhideWhenUsed="1"/>
-    <w:lsdException w:name="page number" w:semiHidden="1" w:unhideWhenUsed="1"/>
-    <w:lsdException w:name="endnote reference" w:semiHidden="1" w:unhideWhenUsed="1"/>
-    <w:lsdException w:name="endnote text" w:semiHidden="1" w:unhideWhenUsed="1"/>
-    <w:lsdException w:name="table of authorities" w:semiHidden="1" w:unhideWhenUsed="1"/>
-    <w:lsdException w:name="macro" w:semiHidden="1" w:unhideWhenUsed="1"/>
-    <w:lsdException w:name="toa heading" w:semiHidden="1" w:unhideWhenUsed="1"/>
-    <w:lsdException w:name="List" w:semiHidden="1" w:unhideWhenUsed="1"/>
-    <w:lsdException w:name="List Bullet" w:semiHidden="1" w:unhideWhenUsed="1"/>
-    <w:lsdException w:name="List Number" w:semiHidden="1" w:unhideWhenUsed="1"/>
-    <w:lsdException w:name="List 2" w:semiHidden="1" w:unhideWhenUsed="1"/>
-    <w:lsdException w:name="List 3" w:semiHidden="1" w:unhideWhenUsed="1"/>
-    <w:lsdException w:name="List 4" w:semiHidden="1" w:unhideWhenUsed="1"/>
-    <w:lsdException w:name="List 5" w:semiHidden="1" w:unhideWhenUsed="1"/>
-    <w:lsdException w:name="List Bullet 2" w:semiHidden="1" w:unhideWhenUsed="1"/>
-    <w:lsdException w:name="List Bullet 3" w:semiHidden="1" w:unhideWhenUsed="1"/>
-    <w:lsdException w:name="List Bullet 4" w:semiHidden="1" w:unhideWhenUsed="1"/>
-    <w:lsdException w:name="List Bullet 5" w:semiHidden="1" w:unhideWhenUsed="1"/>
-    <w:lsdException w:name="List Number 2" w:semiHidden="1" w:unhideWhenUsed="1"/>
-    <w:lsdException w:name="List Number 3" w:semiHidden="1" w:unhideWhenUsed="1"/>
-    <w:lsdException w:name="List Number 4" w:semiHidden="1" w:unhideWhenUsed="1"/>
-    <w:lsdException w:name="List Number 5" w:semiHidden="1" w:unhideWhenUsed="1"/>
-    <w:lsdException w:name="Title" w:uiPriority="10" w:qFormat="1"/>
-    <w:lsdException w:name="Closing" w:semiHidden="1" w:unhideWhenUsed="1"/>
-    <w:lsdException w:name="Signature" w:semiHidden="1" w:unhideWhenUsed="1"/>
-    <w:lsdException w:name="Default Paragraph Font" w:semiHidden="1" w:uiPriority="1" w:unhideWhenUsed="1"/>
-    <w:lsdException w:name="Body Text" w:semiHidden="1" w:unhideWhenUsed="1"/>
-    <w:lsdException w:name="Body Text Indent" w:semiHidden="1" w:unhideWhenUsed="1"/>
-    <w:lsdException w:name="List Continue" w:semiHidden="1" w:unhideWhenUsed="1"/>
-    <w:lsdException w:name="List Continue 2" w:semiHidden="1" w:unhideWhenUsed="1"/>
-    <w:lsdException w:name="List Continue 3" w:semiHidden="1" w:unhideWhenUsed="1"/>
-    <w:lsdException w:name="List Continue 4" w:semiHidden="1" w:unhideWhenUsed="1"/>
-    <w:lsdException w:name="List Continue 5" w:semiHidden="1" w:unhideWhenUsed="1"/>
-    <w:lsdException w:name="Message Header" w:semiHidden="1" w:unhideWhenUsed="1"/>
-    <w:lsdException w:name="Subtitle" w:uiPriority="11" w:qFormat="1"/>
-    <w:lsdException w:name="Salutation" w:semiHidden="1" w:unhideWhenUsed="1"/>
-    <w:lsdException w:name="Date" w:semiHidden="1" w:unhideWhenUsed="1"/>
-    <w:lsdException w:name="Body Text First Indent" w:semiHidden="1" w:unhideWhenUsed="1"/>
-    <w:lsdException w:name="Body Text First Indent 2" w:semiHidden="1" w:unhideWhenUsed="1"/>
-    <w:lsdException w:name="Note Heading" w:semiHidden="1" w:unhideWhenUsed="1"/>
-    <w:lsdException w:name="Body Text 2" w:semiHidden="1" w:unhideWhenUsed="1"/>
-    <w:lsdException w:name="Body Text 3" w:semiHidden="1" w:unhideWhenUsed="1"/>
-    <w:lsdException w:name="Body Text Indent 2" w:semiHidden="1" w:unhideWhenUsed="1"/>
-    <w:lsdException w:name="Body Text Indent 3" w:semiHidden="1" w:unhideWhenUsed="1"/>
-    <w:lsdException w:name="Block Text" w:semiHidden="1" w:unhideWhenUsed="1"/>
-    <w:lsdException w:name="Hyperlink" w:semiHidden="1" w:unhideWhenUsed="1"/>
-    <w:lsdException w:name="FollowedHyperlink" w:semiHidden="1" w:unhideWhenUsed="1"/>
-    <w:lsdException w:name="Strong" w:uiPriority="22" w:qFormat="1"/>
-    <w:lsdException w:name="Emphasis" w:uiPriority="20" w:qFormat="1"/>
-    <w:lsdException w:name="Document Map" w:semiHidden="1" w:unhideWhenUsed="1"/>
-    <w:lsdException w:name="Plain Text" w:semiHidden="1" w:unhideWhenUsed="1"/>
-    <w:lsdException w:name="E-mail Signature" w:semiHidden="1" w:unhideWhenUsed="1"/>
-    <w:lsdException w:name="HTML Top of Form" w:semiHidden="1" w:unhideWhenUsed="1"/>
-    <w:lsdException w:name="HTML Bottom of Form" w:semiHidden="1" w:unhideWhenUsed="1"/>
-    <w:lsdException w:name="Normal (Web)" w:semiHidden="1" w:unhideWhenUsed="1"/>
-    <w:lsdException w:name="HTML Acronym" w:semiHidden="1" w:unhideWhenUsed="1"/>
-    <w:lsdException w:name="HTML Address" w:semiHidden="1" w:unhideWhenUsed="1"/>
-    <w:lsdException w:name="HTML Cite" w:semiHidden="1" w:unhideWhenUsed="1"/>
-    <w:lsdException w:name="HTML Code" w:semiHidden="1" w:unhideWhenUsed="1"/>
-    <w:lsdException w:name="HTML Definition" w:semiHidden="1" w:unhideWhenUsed="1"/>
-    <w:lsdException w:name="HTML Keyboard" w:semiHidden="1" w:unhideWhenUsed="1"/>
-    <w:lsdException w:name="HTML Preformatted" w:semiHidden="1" w:unhideWhenUsed="1"/>
-    <w:lsdException w:name="HTML Sample" w:semiHidden="1" w:unhideWhenUsed="1"/>
-    <w:lsdException w:name="HTML Typewriter" w:semiHidden="1" w:unhideWhenUsed="1"/>
-    <w:lsdException w:name="HTML Variable" w:semiHidden="1" w:unhideWhenUsed="1"/>
-    <w:lsdException w:name="Normal Table" w:semiHidden="1" w:unhideWhenUsed="1"/>
-    <w:lsdException w:name="annotation subject" w:semiHidden="1" w:unhideWhenUsed="1"/>
-    <w:lsdException w:name="No List" w:semiHidden="1" w:unhideWhenUsed="1"/>
-    <w:lsdException w:name="Outline List 1" w:semiHidden="1" w:unhideWhenUsed="1"/>
-    <w:lsdException w:name="Outline List 2" w:semiHidden="1" w:unhideWhenUsed="1"/>
-    <w:lsdException w:name="Outline List 3" w:semiHidden="1" w:unhideWhenUsed="1"/>
-    <w:lsdException w:name="Table Simple 1" w:semiHidden="1" w:unhideWhenUsed="1"/>
-    <w:lsdException w:name="Table Simple 2" w:semiHidden="1" w:unhideWhenUsed="1"/>
-    <w:lsdException w:name="Table Simple 3" w:semiHidden="1" w:unhideWhenUsed="1"/>
-    <w:lsdException w:name="Table Classic 1" w:semiHidden="1" w:unhideWhenUsed="1"/>
-    <w:lsdException w:name="Table Classic 2" w:semiHidden="1" w:unhideWhenUsed="1"/>
-    <w:lsdException w:name="Table Classic 3" w:semiHidden="1" w:unhideWhenUsed="1"/>
-    <w:lsdException w:name="Table Classic 4" w:semiHidden="1" w:unhideWhenUsed="1"/>
-    <w:lsdException w:name="Table Colorful 1" w:semiHidden="1" w:unhideWhenUsed="1"/>
-    <w:lsdException w:name="Table Colorful 2" w:semiHidden="1" w:unhideWhenUsed="1"/>
-    <w:lsdException w:name="Table Colorful 3" w:semiHidden="1" w:unhideWhenUsed="1"/>
-    <w:lsdException w:name="Table Columns 1" w:semiHidden="1" w:unhideWhenUsed="1"/>
-    <w:lsdException w:name="Table Columns 2" w:semiHidden="1" w:unhideWhenUsed="1"/>
-    <w:lsdException w:name="Table Columns 3" w:semiHidden="1" w:unhideWhenUsed="1"/>
-    <w:lsdException w:name="Table Columns 4" w:semiHidden="1" w:unhideWhenUsed="1"/>
-    <w:lsdException w:name="Table Columns 5" w:semiHidden="1" w:unhideWhenUsed="1"/>
-    <w:lsdException w:name="Table Grid 1" w:semiHidden="1" w:unhideWhenUsed="1"/>
-    <w:lsdException w:name="Table Grid 2" w:semiHidden="1" w:unhideWhenUsed="1"/>
-    <w:lsdException w:name="Table Grid 3" w:semiHidden="1" w:unhideWhenUsed="1"/>
-    <w:lsdException w:name="Table Grid 4" w:semiHidden="1" w:unhideWhenUsed="1"/>
-    <w:lsdException w:name="Table Grid 5" w:semiHidden="1" w:unhideWhenUsed="1"/>
-    <w:lsdException w:name="Table Grid 6" w:semiHidden="1" w:unhideWhenUsed="1"/>
-    <w:lsdException w:name="Table Grid 7" w:semiHidden="1" w:unhideWhenUsed="1"/>
-    <w:lsdException w:name="Table Grid 8" w:semiHidden="1" w:unhideWhenUsed="1"/>
-    <w:lsdException w:name="Table List 1" w:semiHidden="1" w:unhideWhenUsed="1"/>
-    <w:lsdException w:name="Table List 2" w:semiHidden="1" w:unhideWhenUsed="1"/>
-    <w:lsdException w:name="Table List 3" w:semiHidden="1" w:unhideWhenUsed="1"/>
-    <w:lsdException w:name="Table List 4" w:semiHidden="1" w:unhideWhenUsed="1"/>
-    <w:lsdException w:name="Table List 5" w:semiHidden="1" w:unhideWhenUsed="1"/>
-    <w:lsdException w:name="Table List 6" w:semiHidden="1" w:unhideWhenUsed="1"/>
-    <w:lsdException w:name="Table List 7" w:semiHidden="1" w:unhideWhenUsed="1"/>
-    <w:lsdException w:name="Table List 8" w:semiHidden="1" w:unhideWhenUsed="1"/>
-    <w:lsdException w:name="Table 3D effects 1" w:semiHidden="1" w:unhideWhenUsed="1"/>
-    <w:lsdException w:name="Table 3D effects 2" w:semiHidden="1" w:unhideWhenUsed="1"/>
-    <w:lsdException w:name="Table 3D effects 3" w:semiHidden="1" w:unhideWhenUsed="1"/>
-    <w:lsdException w:name="Table Contemporary" w:semiHidden="1" w:unhideWhenUsed="1"/>
-    <w:lsdException w:name="Table Elegant" w:semiHidden="1" w:unhideWhenUsed="1"/>
-    <w:lsdException w:name="Table Professional" w:semiHidden="1" w:unhideWhenUsed="1"/>
-    <w:lsdException w:name="Table Subtle 1" w:semiHidden="1" w:unhideWhenUsed="1"/>
-    <w:lsdException w:name="Table Subtle 2" w:semiHidden="1" w:unhideWhenUsed="1"/>
-    <w:lsdException w:name="Table Web 1" w:semiHidden="1" w:unhideWhenUsed="1"/>
-    <w:lsdException w:name="Table Web 2" w:semiHidden="1" w:unhideWhenUsed="1"/>
-    <w:lsdException w:name="Table Web 3" w:semiHidden="1" w:unhideWhenUsed="1"/>
-    <w:lsdException w:name="Balloon Text" w:semiHidden="1" w:unhideWhenUsed="1"/>
-    <w:lsdException w:name="Table Grid" w:uiPriority="59"/>
-    <w:lsdException w:name="Table Theme" w:semiHidden="1" w:unhideWhenUsed="1"/>
-    <w:lsdException w:name="Placeholder Text" w:semiHidden="1"/>
-    <w:lsdException w:name="No Spacing" w:uiPriority="1" w:qFormat="1"/>
-    <w:lsdException w:name="Light Shading" w:uiPriority="60"/>
-    <w:lsdException w:name="Light List" w:uiPriority="61"/>
-    <w:lsdException w:name="Light Grid" w:uiPriority="62"/>
-    <w:lsdException w:name="Medium Shading 1" w:uiPriority="63"/>
-    <w:lsdException w:name="Medium Shading 2" w:uiPriority="64"/>
-    <w:lsdException w:name="Medium List 1" w:uiPriority="65"/>
-    <w:lsdException w:name="Medium List 2" w:uiPriority="66"/>
-    <w:lsdException w:name="Medium Grid 1" w:uiPriority="67"/>
-    <w:lsdException w:name="Medium Grid 2" w:uiPriority="68"/>
-    <w:lsdException w:name="Medium Grid 3" w:uiPriority="69"/>
-    <w:lsdException w:name="Dark List" w:uiPriority="70"/>
-    <w:lsdException w:name="Colorful Shading" w:uiPriority="71"/>
-    <w:lsdException w:name="Colorful List" w:uiPriority="72"/>
-    <w:lsdException w:name="Colorful Grid" w:uiPriority="73"/>
-    <w:lsdException w:name="Light Shading Accent 1" w:uiPriority="60"/>
-    <w:lsdException w:name="Light List Accent 1" w:uiPriority="61"/>
-    <w:lsdException w:name="Light Grid Accent 1" w:uiPriority="62"/>
-    <w:lsdException w:name="Medium Shading 1 Accent 1" w:uiPriority="63"/>
-    <w:lsdException w:name="Medium Shading 2 Accent 1" w:uiPriority="64"/>
-    <w:lsdException w:name="Medium List 1 Accent 1" w:uiPriority="65"/>
-    <w:lsdException w:name="Revision" w:semiHidden="1"/>
-    <w:lsdException w:name="List Paragraph" w:uiPriority="34" w:qFormat="1"/>
-    <w:lsdException w:name="Quote" w:uiPriority="29" w:qFormat="1"/>
-    <w:lsdException w:name="Intense Quote" w:uiPriority="30" w:qFormat="1"/>
-    <w:lsdException w:name="Medium List 2 Accent 1" w:uiPriority="66"/>
-    <w:lsdException w:name="Medium Grid 1 Accent 1" w:uiPriority="67"/>
-    <w:lsdException w:name="Medium Grid 2 Accent 1" w:uiPriority="68"/>
-    <w:lsdException w:name="Medium Grid 3 Accent 1" w:uiPriority="69"/>
-    <w:lsdException w:name="Dark List Accent 1" w:uiPriority="70"/>
-    <w:lsdException w:name="Colorful Shading Accent 1" w:uiPriority="71"/>
-    <w:lsdException w:name="Colorful List Accent 1" w:uiPriority="72"/>
-    <w:lsdException w:name="Colorful Grid Accent 1" w:uiPriority="73"/>
-    <w:lsdException w:name="Light Shading Accent 2" w:uiPriority="60"/>
-    <w:lsdException w:name="Light List Accent 2" w:uiPriority="61"/>
-    <w:lsdException w:name="Light Grid Accent 2" w:uiPriority="62"/>
-    <w:lsdException w:name="Medium Shading 1 Accent 2" w:uiPriority="63"/>
-    <w:lsdException w:name="Medium Shading 2 Accent 2" w:uiPriority="64"/>
-    <w:lsdException w:name="Medium List 1 Accent 2" w:uiPriority="65"/>
-    <w:lsdException w:name="Medium List 2 Accent 2" w:uiPriority="66"/>
-    <w:lsdException w:name="Medium Grid 1 Accent 2" w:uiPriority="67"/>
-    <w:lsdException w:name="Medium Grid 2 Accent 2" w:uiPriority="68"/>
-    <w:lsdException w:name="Medium Grid 3 Accent 2" w:uiPriority="69"/>
-    <w:lsdException w:name="Dark List Accent 2" w:uiPriority="70"/>
-    <w:lsdException w:name="Colorful Shading Accent 2" w:uiPriority="71"/>
-    <w:lsdException w:name="Colorful List Accent 2" w:uiPriority="72"/>
-    <w:lsdException w:name="Colorful Grid Accent 2" w:uiPriority="73"/>
-    <w:lsdException w:name="Light Shading Accent 3" w:uiPriority="60"/>
-    <w:lsdException w:name="Light List Accent 3" w:uiPriority="61"/>
-    <w:lsdException w:name="Light Grid Accent 3" w:uiPriority="62"/>
-    <w:lsdException w:name="Medium Shading 1 Accent 3" w:uiPriority="63"/>
-    <w:lsdException w:name="Medium Shading 2 Accent 3" w:uiPriority="64"/>
-    <w:lsdException w:name="Medium List 1 Accent 3" w:uiPriority="65"/>
-    <w:lsdException w:name="Medium List 2 Accent 3" w:uiPriority="66"/>
-    <w:lsdException w:name="Medium Grid 1 Accent 3" w:uiPriority="67"/>
-    <w:lsdException w:name="Medium Grid 2 Accent 3" w:uiPriority="68"/>
-    <w:lsdException w:name="Medium Grid 3 Accent 3" w:uiPriority="69"/>
-    <w:lsdException w:name="Dark List Accent 3" w:uiPriority="70"/>
-    <w:lsdException w:name="Colorful Shading Accent 3" w:uiPriority="71"/>
-    <w:lsdException w:name="Colorful List Accent 3" w:uiPriority="72"/>
-    <w:lsdException w:name="Colorful Grid Accent 3" w:uiPriority="73"/>
-    <w:lsdException w:name="Light Shading Accent 4" w:uiPriority="60"/>
-    <w:lsdException w:name="Light List Accent 4" w:uiPriority="61"/>
-    <w:lsdException w:name="Light Grid Accent 4" w:uiPriority="62"/>
-    <w:lsdException w:name="Medium Shading 1 Accent 4" w:uiPriority="63"/>
-    <w:lsdException w:name="Medium Shading 2 Accent 4" w:uiPriority="64"/>
-    <w:lsdException w:name="Medium List 1 Accent 4" w:uiPriority="65"/>
-    <w:lsdException w:name="Medium List 2 Accent 4" w:uiPriority="66"/>
-    <w:lsdException w:name="Medium Grid 1 Accent 4" w:uiPriority="67"/>
-    <w:lsdException w:name="Medium Grid 2 Accent 4" w:uiPriority="68"/>
-    <w:lsdException w:name="Medium Grid 3 Accent 4" w:uiPriority="69"/>
-    <w:lsdException w:name="Dark List Accent 4" w:uiPriority="70"/>
-    <w:lsdException w:name="Colorful Shading Accent 4" w:uiPriority="71"/>
-    <w:lsdException w:name="Colorful List Accent 4" w:uiPriority="72"/>
-    <w:lsdException w:name="Colorful Grid Accent 4" w:uiPriority="73"/>
-    <w:lsdException w:name="Light Shading Accent 5" w:uiPriority="60"/>
-    <w:lsdException w:name="Light List Accent 5" w:uiPriority="61"/>
-    <w:lsdException w:name="Light Grid Accent 5" w:uiPriority="62"/>
-    <w:lsdException w:name="Medium Shading 1 Accent 5" w:uiPriority="63"/>
-    <w:lsdException w:name="Medium Shading 2 Accent 5" w:uiPriority="64"/>
-    <w:lsdException w:name="Medium List 1 Accent 5" w:uiPriority="65"/>
-    <w:lsdException w:name="Medium List 2 Accent 5" w:uiPriority="66"/>
-    <w:lsdException w:name="Medium Grid 1 Accent 5" w:uiPriority="67"/>
-    <w:lsdException w:name="Medium Grid 2 Accent 5" w:uiPriority="68"/>
-    <w:lsdException w:name="Medium Grid 3 Accent 5" w:uiPriority="69"/>
-    <w:lsdException w:name="Dark List Accent 5" w:uiPriority="70"/>
-    <w:lsdException w:name="Colorful Shading Accent 5" w:uiPriority="71"/>
-    <w:lsdException w:name="Colorful List Accent 5" w:uiPriority="72"/>
-    <w:lsdException w:name="Colorful Grid Accent 5" w:uiPriority="73"/>
-    <w:lsdException w:name="Light Shading Accent 6" w:uiPriority="60"/>
-    <w:lsdException w:name="Light List Accent 6" w:uiPriority="61"/>
-    <w:lsdException w:name="Light Grid Accent 6" w:uiPriority="62"/>
-    <w:lsdException w:name="Medium Shading 1 Accent 6" w:uiPriority="63"/>
-    <w:lsdException w:name="Medium Shading 2 Accent 6" w:uiPriority="64"/>
-    <w:lsdException w:name="Medium List 1 Accent 6" w:uiPriority="65"/>
-    <w:lsdException w:name="Medium List 2 Accent 6" w:uiPriority="66"/>
-    <w:lsdException w:name="Medium Grid 1 Accent 6" w:uiPriority="67"/>
-    <w:lsdException w:name="Medium Grid 2 Accent 6" w:uiPriority="68"/>
-    <w:lsdException w:name="Medium Grid 3 Accent 6" w:uiPriority="69"/>
-    <w:lsdException w:name="Dark List Accent 6" w:uiPriority="70"/>
-    <w:lsdException w:name="Colorful Shading Accent 6" w:uiPriority="71"/>
-    <w:lsdException w:name="Colorful List Accent 6" w:uiPriority="72"/>
-    <w:lsdException w:name="Colorful Grid Accent 6" w:uiPriority="73"/>
-    <w:lsdException w:name="Subtle Emphasis" w:uiPriority="19" w:qFormat="1"/>
-    <w:lsdException w:name="Intense Emphasis" w:uiPriority="21" w:qFormat="1"/>
-    <w:lsdException w:name="Subtle Reference" w:uiPriority="31" w:qFormat="1"/>
-    <w:lsdException w:name="Intense Reference" w:uiPriority="32" w:qFormat="1"/>
-    <w:lsdException w:name="Book Title" w:uiPriority="33" w:qFormat="1"/>
-    <w:lsdException w:name="Bibliography" w:semiHidden="1" w:uiPriority="37" w:unhideWhenUsed="1"/>
-    <w:lsdException w:name="TOC Heading" w:semiHidden="1" w:uiPriority="39" w:unhideWhenUsed="1" w:qFormat="1"/>
-    <w:lsdException w:name="Plain Table 1" w:uiPriority="41"/>
-    <w:lsdException w:name="Plain Table 2" w:uiPriority="42"/>
-    <w:lsdException w:name="Plain Table 3" w:uiPriority="43"/>
-    <w:lsdException w:name="Plain Table 4" w:uiPriority="44"/>
-    <w:lsdException w:name="Plain Table 5" w:uiPriority="45"/>
-    <w:lsdException w:name="Grid Table Light" w:uiPriority="40"/>
-    <w:lsdException w:name="Grid Table 1 Light" w:uiPriority="46"/>
-    <w:lsdException w:name="Grid Table 2" w:uiPriority="47"/>
-    <w:lsdException w:name="Grid Table 3" w:uiPriority="48"/>
-    <w:lsdException w:name="Grid Table 4" w:uiPriority="49"/>
-    <w:lsdException w:name="Grid Table 5 Dark" w:uiPriority="50"/>
-    <w:lsdException w:name="Grid Table 6 Colorful" w:uiPriority="51"/>
-    <w:lsdException w:name="Grid Table 7 Colorful" w:uiPriority="52"/>
-    <w:lsdException w:name="Grid Table 1 Light Accent 1" w:uiPriority="46"/>
-    <w:lsdException w:name="Grid Table 2 Accent 1" w:uiPriority="47"/>
-    <w:lsdException w:name="Grid Table 3 Accent 1" w:uiPriority="48"/>
-    <w:lsdException w:name="Grid Table 4 Accent 1" w:uiPriority="49"/>
-    <w:lsdException w:name="Grid Table 5 Dark Accent 1" w:uiPriority="50"/>
-    <w:lsdException w:name="Grid Table 6 Colorful Accent 1" w:uiPriority="51"/>
-    <w:lsdException w:name="Grid Table 7 Colorful Accent 1" w:uiPriority="52"/>
-    <w:lsdException w:name="Grid Table 1 Light Accent 2" w:uiPriority="46"/>
-    <w:lsdException w:name="Grid Table 2 Accent 2" w:uiPriority="47"/>
-    <w:lsdException w:name="Grid Table 3 Accent 2" w:uiPriority="48"/>
-    <w:lsdException w:name="Grid Table 4 Accent 2" w:uiPriority="49"/>
-    <w:lsdException w:name="Grid Table 5 Dark Accent 2" w:uiPriority="50"/>
-    <w:lsdException w:name="Grid Table 6 Colorful Accent 2" w:uiPriority="51"/>
-    <w:lsdException w:name="Grid Table 7 Colorful Accent 2" w:uiPriority="52"/>
-    <w:lsdException w:name="Grid Table 1 Light Accent 3" w:uiPriority="46"/>
-    <w:lsdException w:name="Grid Table 2 Accent 3" w:uiPriority="47"/>
-    <w:lsdException w:name="Grid Table 3 Accent 3" w:uiPriority="48"/>
-    <w:lsdException w:name="Grid Table 4 Accent 3" w:uiPriority="49"/>
-    <w:lsdException w:name="Grid Table 5 Dark Accent 3" w:uiPriority="50"/>
-    <w:lsdException w:name="Grid Table 6 Colorful Accent 3" w:uiPriority="51"/>
-    <w:lsdException w:name="Grid Table 7 Colorful Accent 3" w:uiPriority="52"/>
-    <w:lsdException w:name="Grid Table 1 Light Accent 4" w:uiPriority="46"/>
-    <w:lsdException w:name="Grid Table 2 Accent 4" w:uiPriority="47"/>
-    <w:lsdException w:name="Grid Table 3 Accent 4" w:uiPriority="48"/>
-    <w:lsdException w:name="Grid Table 4 Accent 4" w:uiPriority="49"/>
-    <w:lsdException w:name="Grid Table 5 Dark Accent 4" w:uiPriority="50"/>
-    <w:lsdException w:name="Grid Table 6 Colorful Accent 4" w:uiPriority="51"/>
-    <w:lsdException w:name="Grid Table 7 Colorful Accent 4" w:uiPriority="52"/>
-    <w:lsdException w:name="Grid Table 1 Light Accent 5" w:uiPriority="46"/>
-    <w:lsdException w:name="Grid Table 2 Accent 5" w:uiPriority="47"/>
-    <w:lsdException w:name="Grid Table 3 Accent 5" w:uiPriority="48"/>
-    <w:lsdException w:name="Grid Table 4 Accent 5" w:uiPriority="49"/>
-    <w:lsdException w:name="Grid Table 5 Dark Accent 5" w:uiPriority="50"/>
-    <w:lsdException w:name="Grid Table 6 Colorful Accent 5" w:uiPriority="51"/>
-    <w:lsdException w:name="Grid Table 7 Colorful Accent 5" w:uiPriority="52"/>
-    <w:lsdException w:name="Grid Table 1 Light Accent 6" w:uiPriority="46"/>
-    <w:lsdException w:name="Grid Table 2 Accent 6" w:uiPriority="47"/>
-    <w:lsdException w:name="Grid Table 3 Accent 6" w:uiPriority="48"/>
-    <w:lsdException w:name="Grid Table 4 Accent 6" w:uiPriority="49"/>
-    <w:lsdException w:name="Grid Table 5 Dark Accent 6" w:uiPriority="50"/>
-    <w:lsdException w:name="Grid Table 6 Colorful Accent 6" w:uiPriority="51"/>
-    <w:lsdException w:name="Grid Table 7 Colorful Accent 6" w:uiPriority="52"/>
-    <w:lsdException w:name="List Table 1 Light" w:uiPriority="46"/>
-    <w:lsdException w:name="List Table 2" w:uiPriority="47"/>
-    <w:lsdException w:name="List Table 3" w:uiPriority="48"/>
-    <w:lsdException w:name="List Table 4" w:uiPriority="49"/>
-    <w:lsdException w:name="List Table 5 Dark" w:uiPriority="50"/>
-    <w:lsdException w:name="List Table 6 Colorful" w:uiPriority="51"/>
-    <w:lsdException w:name="List Table 7 Colorful" w:uiPriority="52"/>
-    <w:lsdException w:name="List Table 1 Light Accent 1" w:uiPriority="46"/>
-    <w:lsdException w:name="List Table 2 Accent 1" w:uiPriority="47"/>
-    <w:lsdException w:name="List Table 3 Accent 1" w:uiPriority="48"/>
-    <w:lsdException w:name="List Table 4 Accent 1" w:uiPriority="49"/>
-    <w:lsdException w:name="List Table 5 Dark Accent 1" w:uiPriority="50"/>
-    <w:lsdException w:name="List Table 6 Colorful Accent 1" w:uiPriority="51"/>
-    <w:lsdException w:name="List Table 7 Colorful Accent 1" w:uiPriority="52"/>
-    <w:lsdException w:name="List Table 1 Light Accent 2" w:uiPriority="46"/>
-    <w:lsdException w:name="List Table 2 Accent 2" w:uiPriority="47"/>
-    <w:lsdException w:name="List Table 3 Accent 2" w:uiPriority="48"/>
-    <w:lsdException w:name="List Table 4 Accent 2" w:uiPriority="49"/>
-    <w:lsdException w:name="List Table 5 Dark Accent 2" w:uiPriority="50"/>
-    <w:lsdException w:name="List Table 6 Colorful Accent 2" w:uiPriority="51"/>
-    <w:lsdException w:name="List Table 7 Colorful Accent 2" w:uiPriority="52"/>
-    <w:lsdException w:name="List Table 1 Light Accent 3" w:uiPriority="46"/>
-    <w:lsdException w:name="List Table 2 Accent 3" w:uiPriority="47"/>
-    <w:lsdException w:name="List Table 3 Accent 3" w:uiPriority="48"/>
-    <w:lsdException w:name="List Table 4 Accent 3" w:uiPriority="49"/>
-    <w:lsdException w:name="List Table 5 Dark Accent 3" w:uiPriority="50"/>
-    <w:lsdException w:name="List Table 6 Colorful Accent 3" w:uiPriority="51"/>
-    <w:lsdException w:name="List Table 7 Colorful Accent 3" w:uiPriority="52"/>
-    <w:lsdException w:name="List Table 1 Light Accent 4" w:uiPriority="46"/>
-    <w:lsdException w:name="List Table 2 Accent 4" w:uiPriority="47"/>
-    <w:lsdException w:name="List Table 3 Accent 4" w:uiPriority="48"/>
-    <w:lsdException w:name="List Table 4 Accent 4" w:uiPriority="49"/>
-    <w:lsdException w:name="List Table 5 Dark Accent 4" w:uiPriority="50"/>
-    <w:lsdException w:name="List Table 6 Colorful Accent 4" w:uiPriority="51"/>
-    <w:lsdException w:name="List Table 7 Colorful Accent 4" w:uiPriority="52"/>
-    <w:lsdException w:name="List Table 1 Light Accent 5" w:uiPriority="46"/>
-    <w:lsdException w:name="List Table 2 Accent 5" w:uiPriority="47"/>
-    <w:lsdException w:name="List Table 3 Accent 5" w:uiPriority="48"/>
-    <w:lsdException w:name="List Table 4 Accent 5" w:uiPriority="49"/>
-    <w:lsdException w:name="List Table 5 Dark Accent 5" w:uiPriority="50"/>
-    <w:lsdException w:name="List Table 6 Colorful Accent 5" w:uiPriority="51"/>
-    <w:lsdException w:name="List Table 7 Colorful Accent 5" w:uiPriority="52"/>
-    <w:lsdException w:name="List Table 1 Light Accent 6" w:uiPriority="46"/>
-    <w:lsdException w:name="List Table 2 Accent 6" w:uiPriority="47"/>
-    <w:lsdException w:name="List Table 3 Accent 6" w:uiPriority="48"/>
-    <w:lsdException w:name="List Table 4 Accent 6" w:uiPriority="49"/>
-    <w:lsdException w:name="List Table 5 Dark Accent 6" w:uiPriority="50"/>
-    <w:lsdException w:name="List Table 6 Colorful Accent 6" w:uiPriority="51"/>
-    <w:lsdException w:name="List Table 7 Colorful Accent 6" w:uiPriority="52"/>
+  <w:latentStyles w:defLockedState="0" w:defUIPriority="99" w:defSemiHidden="1" w:defUnhideWhenUsed="1" w:defQFormat="0" w:count="267">
+    <w:lsdException w:name="Normal" w:semiHidden="0" w:uiPriority="0" w:unhideWhenUsed="0" w:qFormat="1"/>
+    <w:lsdException w:name="heading 1" w:semiHidden="0" w:uiPriority="9" w:unhideWhenUsed="0" w:qFormat="1"/>
+    <w:lsdException w:name="heading 2" w:semiHidden="0" w:uiPriority="9" w:unhideWhenUsed="0" w:qFormat="1"/>
+    <w:lsdException w:name="heading 3" w:uiPriority="9" w:qFormat="1"/>
+    <w:lsdException w:name="heading 4" w:uiPriority="9" w:qFormat="1"/>
+    <w:lsdException w:name="heading 5" w:uiPriority="9" w:qFormat="1"/>
+    <w:lsdException w:name="heading 6" w:uiPriority="9" w:qFormat="1"/>
+    <w:lsdException w:name="heading 7" w:uiPriority="9" w:qFormat="1"/>
+    <w:lsdException w:name="heading 8" w:uiPriority="9" w:qFormat="1"/>
+    <w:lsdException w:name="heading 9" w:uiPriority="9" w:qFormat="1"/>
+    <w:lsdException w:name="toc 1" w:uiPriority="39"/>
+    <w:lsdException w:name="toc 2" w:uiPriority="39"/>
+    <w:lsdException w:name="toc 3" w:uiPriority="39"/>
+    <w:lsdException w:name="toc 4" w:uiPriority="39"/>
+    <w:lsdException w:name="toc 5" w:uiPriority="39"/>
+    <w:lsdException w:name="toc 6" w:uiPriority="39"/>
+    <w:lsdException w:name="toc 7" w:uiPriority="39"/>
+    <w:lsdException w:name="toc 8" w:uiPriority="39"/>
+    <w:lsdException w:name="toc 9" w:uiPriority="39"/>
+    <w:lsdException w:name="caption" w:uiPriority="35" w:qFormat="1"/>
+    <w:lsdException w:name="Title" w:semiHidden="0" w:uiPriority="10" w:unhideWhenUsed="0" w:qFormat="1"/>
+    <w:lsdException w:name="Default Paragraph Font" w:uiPriority="1"/>
+    <w:lsdException w:name="Subtitle" w:semiHidden="0" w:uiPriority="11" w:unhideWhenUsed="0" w:qFormat="1"/>
+    <w:lsdException w:name="Strong" w:semiHidden="0" w:uiPriority="22" w:unhideWhenUsed="0" w:qFormat="1"/>
+    <w:lsdException w:name="Emphasis" w:semiHidden="0" w:uiPriority="20" w:unhideWhenUsed="0" w:qFormat="1"/>
+    <w:lsdException w:name="Table Grid" w:semiHidden="0" w:uiPriority="59" w:unhideWhenUsed="0"/>
+    <w:lsdException w:name="Placeholder Text" w:unhideWhenUsed="0"/>
+    <w:lsdException w:name="No Spacing" w:semiHidden="0" w:uiPriority="1" w:unhideWhenUsed="0" w:qFormat="1"/>
+    <w:lsdException w:name="Light Shading" w:semiHidden="0" w:uiPriority="60" w:unhideWhenUsed="0"/>
+    <w:lsdException w:name="Light List" w:semiHidden="0" w:uiPriority="61" w:unhideWhenUsed="0"/>
+    <w:lsdException w:name="Light Grid" w:semiHidden="0" w:uiPriority="62" w:unhideWhenUsed="0"/>
+    <w:lsdException w:name="Medium Shading 1" w:semiHidden="0" w:uiPriority="63" w:unhideWhenUsed="0"/>
+    <w:lsdException w:name="Medium Shading 2" w:semiHidden="0" w:uiPriority="64" w:unhideWhenUsed="0"/>
+    <w:lsdException w:name="Medium List 1" w:semiHidden="0" w:uiPriority="65" w:unhideWhenUsed="0"/>
+    <w:lsdException w:name="Medium List 2" w:semiHidden="0" w:uiPriority="66" w:unhideWhenUsed="0"/>
+    <w:lsdException w:name="Medium Grid 1" w:semiHidden="0" w:uiPriority="67" w:unhideWhenUsed="0"/>
+    <w:lsdException w:name="Medium Grid 2" w:semiHidden="0" w:uiPriority="68" w:unhideWhenUsed="0"/>
+    <w:lsdException w:name="Medium Grid 3" w:semiHidden="0" w:uiPriority="69" w:unhideWhenUsed="0"/>
+    <w:lsdException w:name="Dark List" w:semiHidden="0" w:uiPriority="70" w:unhideWhenUsed="0"/>
+    <w:lsdException w:name="Colorful Shading" w:semiHidden="0" w:uiPriority="71" w:unhideWhenUsed="0"/>
+    <w:lsdException w:name="Colorful List" w:semiHidden="0" w:uiPriority="72" w:unhideWhenUsed="0"/>
+    <w:lsdException w:name="Colorful Grid" w:semiHidden="0" w:uiPriority="73" w:unhideWhenUsed="0"/>
+    <w:lsdException w:name="Light Shading Accent 1" w:semiHidden="0" w:uiPriority="60" w:unhideWhenUsed="0"/>
+    <w:lsdException w:name="Light List Accent 1" w:semiHidden="0" w:uiPriority="61" w:unhideWhenUsed="0"/>
+    <w:lsdException w:name="Light Grid Accent 1" w:semiHidden="0" w:uiPriority="62" w:unhideWhenUsed="0"/>
+    <w:lsdException w:name="Medium Shading 1 Accent 1" w:semiHidden="0" w:uiPriority="63" w:unhideWhenUsed="0"/>
+    <w:lsdException w:name="Medium Shading 2 Accent 1" w:semiHidden="0" w:uiPriority="64" w:unhideWhenUsed="0"/>
+    <w:lsdException w:name="Medium List 1 Accent 1" w:semiHidden="0" w:uiPriority="65" w:unhideWhenUsed="0"/>
+    <w:lsdException w:name="Revision" w:unhideWhenUsed="0"/>
+    <w:lsdException w:name="List Paragraph" w:semiHidden="0" w:uiPriority="34" w:unhideWhenUsed="0" w:qFormat="1"/>
+    <w:lsdException w:name="Quote" w:semiHidden="0" w:uiPriority="29" w:unhideWhenUsed="0" w:qFormat="1"/>
+    <w:lsdException w:name="Intense Quote" w:semiHidden="0" w:uiPriority="30" w:unhideWhenUsed="0" w:qFormat="1"/>
+    <w:lsdException w:name="Medium List 2 Accent 1" w:semiHidden="0" w:uiPriority="66" w:unhideWhenUsed="0"/>
+    <w:lsdException w:name="Medium Grid 1 Accent 1" w:semiHidden="0" w:uiPriority="67" w:unhideWhenUsed="0"/>
+    <w:lsdException w:name="Medium Grid 2 Accent 1" w:semiHidden="0" w:uiPriority="68" w:unhideWhenUsed="0"/>
+    <w:lsdException w:name="Medium Grid 3 Accent 1" w:semiHidden="0" w:uiPriority="69" w:unhideWhenUsed="0"/>
+    <w:lsdException w:name="Dark List Accent 1" w:semiHidden="0" w:uiPriority="70" w:unhideWhenUsed="0"/>
+    <w:lsdException w:name="Colorful Shading Accent 1" w:semiHidden="0" w:uiPriority="71" w:unhideWhenUsed="0"/>
+    <w:lsdException w:name="Colorful List Accent 1" w:semiHidden="0" w:uiPriority="72" w:unhideWhenUsed="0"/>
+    <w:lsdException w:name="Colorful Grid Accent 1" w:semiHidden="0" w:uiPriority="73" w:unhideWhenUsed="0"/>
+    <w:lsdException w:name="Light Shading Accent 2" w:semiHidden="0" w:uiPriority="60" w:unhideWhenUsed="0"/>
+    <w:lsdException w:name="Light List Accent 2" w:semiHidden="0" w:uiPriority="61" w:unhideWhenUsed="0"/>
+    <w:lsdException w:name="Light Grid Accent 2" w:semiHidden="0" w:uiPriority="62" w:unhideWhenUsed="0"/>
+    <w:lsdException w:name="Medium Shading 1 Accent 2" w:semiHidden="0" w:uiPriority="63" w:unhideWhenUsed="0"/>
+    <w:lsdException w:name="Medium Shading 2 Accent 2" w:semiHidden="0" w:uiPriority="64" w:unhideWhenUsed="0"/>
+    <w:lsdException w:name="Medium List 1 Accent 2" w:semiHidden="0" w:uiPriority="65" w:unhideWhenUsed="0"/>
+    <w:lsdException w:name="Medium List 2 Accent 2" w:semiHidden="0" w:uiPriority="66" w:unhideWhenUsed="0"/>
+    <w:lsdException w:name="Medium Grid 1 Accent 2" w:semiHidden="0" w:uiPriority="67" w:unhideWhenUsed="0"/>
+    <w:lsdException w:name="Medium Grid 2 Accent 2" w:semiHidden="0" w:uiPriority="68" w:unhideWhenUsed="0"/>
+    <w:lsdException w:name="Medium Grid 3 Accent 2" w:semiHidden="0" w:uiPriority="69" w:unhideWhenUsed="0"/>
+    <w:lsdException w:name="Dark List Accent 2" w:semiHidden="0" w:uiPriority="70" w:unhideWhenUsed="0"/>
+    <w:lsdException w:name="Colorful Shading Accent 2" w:semiHidden="0" w:uiPriority="71" w:unhideWhenUsed="0"/>
+    <w:lsdException w:name="Colorful List Accent 2" w:semiHidden="0" w:uiPriority="72" w:unhideWhenUsed="0"/>
+    <w:lsdException w:name="Colorful Grid Accent 2" w:semiHidden="0" w:uiPriority="73" w:unhideWhenUsed="0"/>
+    <w:lsdException w:name="Light Shading Accent 3" w:semiHidden="0" w:uiPriority="60" w:unhideWhenUsed="0"/>
+    <w:lsdException w:name="Light List Accent 3" w:semiHidden="0" w:uiPriority="61" w:unhideWhenUsed="0"/>
+    <w:lsdException w:name="Light Grid Accent 3" w:semiHidden="0" w:uiPriority="62" w:unhideWhenUsed="0"/>
+    <w:lsdException w:name="Medium Shading 1 Accent 3" w:semiHidden="0" w:uiPriority="63" w:unhideWhenUsed="0"/>
+    <w:lsdException w:name="Medium Shading 2 Accent 3" w:semiHidden="0" w:uiPriority="64" w:unhideWhenUsed="0"/>
+    <w:lsdException w:name="Medium List 1 Accent 3" w:semiHidden="0" w:uiPriority="65" w:unhideWhenUsed="0"/>
+    <w:lsdException w:name="Medium List 2 Accent 3" w:semiHidden="0" w:uiPriority="66" w:unhideWhenUsed="0"/>
+    <w:lsdException w:name="Medium Grid 1 Accent 3" w:semiHidden="0" w:uiPriority="67" w:unhideWhenUsed="0"/>
+    <w:lsdException w:name="Medium Grid 2 Accent 3" w:semiHidden="0" w:uiPriority="68" w:unhideWhenUsed="0"/>
+    <w:lsdException w:name="Medium Grid 3 Accent 3" w:semiHidden="0" w:uiPriority="69" w:unhideWhenUsed="0"/>
+    <w:lsdException w:name="Dark List Accent 3" w:semiHidden="0" w:uiPriority="70" w:unhideWhenUsed="0"/>
+    <w:lsdException w:name="Colorful Shading Accent 3" w:semiHidden="0" w:uiPriority="71" w:unhideWhenUsed="0"/>
+    <w:lsdException w:name="Colorful List Accent 3" w:semiHidden="0" w:uiPriority="72" w:unhideWhenUsed="0"/>
+    <w:lsdException w:name="Colorful Grid Accent 3" w:semiHidden="0" w:uiPriority="73" w:unhideWhenUsed="0"/>
+    <w:lsdException w:name="Light Shading Accent 4" w:semiHidden="0" w:uiPriority="60" w:unhideWhenUsed="0"/>
+    <w:lsdException w:name="Light List Accent 4" w:semiHidden="0" w:uiPriority="61" w:unhideWhenUsed="0"/>
+    <w:lsdException w:name="Light Grid Accent 4" w:semiHidden="0" w:uiPriority="62" w:unhideWhenUsed="0"/>
+    <w:lsdException w:name="Medium Shading 1 Accent 4" w:semiHidden="0" w:uiPriority="63" w:unhideWhenUsed="0"/>
+    <w:lsdException w:name="Medium Shading 2 Accent 4" w:semiHidden="0" w:uiPriority="64" w:unhideWhenUsed="0"/>
+    <w:lsdException w:name="Medium List 1 Accent 4" w:semiHidden="0" w:uiPriority="65" w:unhideWhenUsed="0"/>
+    <w:lsdException w:name="Medium List 2 Accent 4" w:semiHidden="0" w:uiPriority="66" w:unhideWhenUsed="0"/>
+    <w:lsdException w:name="Medium Grid 1 Accent 4" w:semiHidden="0" w:uiPriority="67" w:unhideWhenUsed="0"/>
+    <w:lsdException w:name="Medium Grid 2 Accent 4" w:semiHidden="0" w:uiPriority="68" w:unhideWhenUsed="0"/>
+    <w:lsdException w:name="Medium Grid 3 Accent 4" w:semiHidden="0" w:uiPriority="69" w:unhideWhenUsed="0"/>
+    <w:lsdException w:name="Dark List Accent 4" w:semiHidden="0" w:uiPriority="70" w:unhideWhenUsed="0"/>
+    <w:lsdException w:name="Colorful Shading Accent 4" w:semiHidden="0" w:uiPriority="71" w:unhideWhenUsed="0"/>
+    <w:lsdException w:name="Colorful List Accent 4" w:semiHidden="0" w:uiPriority="72" w:unhideWhenUsed="0"/>
+    <w:lsdException w:name="Colorful Grid Accent 4" w:semiHidden="0" w:uiPriority="73" w:unhideWhenUsed="0"/>
+    <w:lsdException w:name="Light Shading Accent 5" w:semiHidden="0" w:uiPriority="60" w:unhideWhenUsed="0"/>
+    <w:lsdException w:name="Light List Accent 5" w:semiHidden="0" w:uiPriority="61" w:unhideWhenUsed="0"/>
+    <w:lsdException w:name="Light Grid Accent 5" w:semiHidden="0" w:uiPriority="62" w:unhideWhenUsed="0"/>
+    <w:lsdException w:name="Medium Shading 1 Accent 5" w:semiHidden="0" w:uiPriority="63" w:unhideWhenUsed="0"/>
+    <w:lsdException w:name="Medium Shading 2 Accent 5" w:semiHidden="0" w:uiPriority="64" w:unhideWhenUsed="0"/>
+    <w:lsdException w:name="Medium List 1 Accent 5" w:semiHidden="0" w:uiPriority="65" w:unhideWhenUsed="0"/>
+    <w:lsdException w:name="Medium List 2 Accent 5" w:semiHidden="0" w:uiPriority="66" w:unhideWhenUsed="0"/>
+    <w:lsdException w:name="Medium Grid 1 Accent 5" w:semiHidden="0" w:uiPriority="67" w:unhideWhenUsed="0"/>
+    <w:lsdException w:name="Medium Grid 2 Accent 5" w:semiHidden="0" w:uiPriority="68" w:unhideWhenUsed="0"/>
+    <w:lsdException w:name="Medium Grid 3 Accent 5" w:semiHidden="0" w:uiPriority="69" w:unhideWhenUsed="0"/>
+    <w:lsdException w:name="Dark List Accent 5" w:semiHidden="0" w:uiPriority="70" w:unhideWhenUsed="0"/>
+    <w:lsdException w:name="Colorful Shading Accent 5" w:semiHidden="0" w:uiPriority="71" w:unhideWhenUsed="0"/>
+    <w:lsdException w:name="Colorful List Accent 5" w:semiHidden="0" w:uiPriority="72" w:unhideWhenUsed="0"/>
+    <w:lsdException w:name="Colorful Grid Accent 5" w:semiHidden="0" w:uiPriority="73" w:unhideWhenUsed="0"/>
+    <w:lsdException w:name="Light Shading Accent 6" w:semiHidden="0" w:uiPriority="60" w:unhideWhenUsed="0"/>
+    <w:lsdException w:name="Light List Accent 6" w:semiHidden="0" w:uiPriority="61" w:unhideWhenUsed="0"/>
+    <w:lsdException w:name="Light Grid Accent 6" w:semiHidden="0" w:uiPriority="62" w:unhideWhenUsed="0"/>
+    <w:lsdException w:name="Medium Shading 1 Accent 6" w:semiHidden="0" w:uiPriority="63" w:unhideWhenUsed="0"/>
+    <w:lsdException w:name="Medium Shading 2 Accent 6" w:semiHidden="0" w:uiPriority="64" w:unhideWhenUsed="0"/>
+    <w:lsdException w:name="Medium List 1 Accent 6" w:semiHidden="0" w:uiPriority="65" w:unhideWhenUsed="0"/>
+    <w:lsdException w:name="Medium List 2 Accent 6" w:semiHidden="0" w:uiPriority="66" w:unhideWhenUsed="0"/>
+    <w:lsdException w:name="Medium Grid 1 Accent 6" w:semiHidden="0" w:uiPriority="67" w:unhideWhenUsed="0"/>
+    <w:lsdException w:name="Medium Grid 2 Accent 6" w:semiHidden="0" w:uiPriority="68" w:unhideWhenUsed="0"/>
+    <w:lsdException w:name="Medium Grid 3 Accent 6" w:semiHidden="0" w:uiPriority="69" w:unhideWhenUsed="0"/>
+    <w:lsdException w:name="Dark List Accent 6" w:semiHidden="0" w:uiPriority="70" w:unhideWhenUsed="0"/>
+    <w:lsdException w:name="Colorful Shading Accent 6" w:semiHidden="0" w:uiPriority="71" w:unhideWhenUsed="0"/>
+    <w:lsdException w:name="Colorful List Accent 6" w:semiHidden="0" w:uiPriority="72" w:unhideWhenUsed="0"/>
+    <w:lsdException w:name="Colorful Grid Accent 6" w:semiHidden="0" w:uiPriority="73" w:unhideWhenUsed="0"/>
+    <w:lsdException w:name="Subtle Emphasis" w:semiHidden="0" w:uiPriority="19" w:unhideWhenUsed="0" w:qFormat="1"/>
+    <w:lsdException w:name="Intense Emphasis" w:semiHidden="0" w:uiPriority="21" w:unhideWhenUsed="0" w:qFormat="1"/>
+    <w:lsdException w:name="Subtle Reference" w:semiHidden="0" w:uiPriority="31" w:unhideWhenUsed="0" w:qFormat="1"/>
+    <w:lsdException w:name="Intense Reference" w:semiHidden="0" w:uiPriority="32" w:unhideWhenUsed="0" w:qFormat="1"/>
+    <w:lsdException w:name="Book Title" w:semiHidden="0" w:uiPriority="33" w:unhideWhenUsed="0" w:qFormat="1"/>
+    <w:lsdException w:name="Bibliography" w:uiPriority="37"/>
+    <w:lsdException w:name="TOC Heading" w:uiPriority="39" w:qFormat="1"/>
   </w:latentStyles>
   <w:style w:type="paragraph" w:default="1" w:styleId="Normal">
     <w:name w:val="Normal"/>
     <w:qFormat/>
+    <w:rsid w:val="00A33257"/>
     <w:rPr>
       <w:sz w:val="24"/>
       <w:szCs w:val="24"/>
@@ -2402,6 +1617,7 @@
     <w:name w:val="heading 1"/>
     <w:basedOn w:val="Normal"/>
     <w:qFormat/>
+    <w:rsid w:val="00A33257"/>
     <w:pPr>
       <w:keepNext/>
       <w:spacing w:before="120" w:after="60" w:line="240" w:lineRule="atLeast"/>
@@ -2419,6 +1635,7 @@
     <w:name w:val="heading 2"/>
     <w:basedOn w:val="Normal"/>
     <w:qFormat/>
+    <w:rsid w:val="00A33257"/>
     <w:pPr>
       <w:keepNext/>
       <w:spacing w:before="120" w:after="60" w:line="240" w:lineRule="atLeast"/>
@@ -2444,6 +1661,7 @@
     <w:uiPriority w:val="99"/>
     <w:semiHidden/>
     <w:unhideWhenUsed/>
+    <w:qFormat/>
     <w:tblPr>
       <w:tblInd w:w="0" w:type="dxa"/>
       <w:tblCellMar>
@@ -2462,6 +1680,7 @@
   </w:style>
   <w:style w:type="character" w:styleId="Hyperlink">
     <w:name w:val="Hyperlink"/>
+    <w:rsid w:val="00A33257"/>
     <w:rPr>
       <w:color w:val="0000FF"/>
       <w:u w:val="single"/>
@@ -2471,6 +1690,7 @@
     <w:name w:val="toc 1"/>
     <w:basedOn w:val="Normal"/>
     <w:semiHidden/>
+    <w:rsid w:val="00A33257"/>
     <w:pPr>
       <w:spacing w:before="240" w:after="60" w:line="240" w:lineRule="atLeast"/>
       <w:ind w:right="720"/>
@@ -2484,6 +1704,7 @@
     <w:name w:val="toc 2"/>
     <w:basedOn w:val="Normal"/>
     <w:semiHidden/>
+    <w:rsid w:val="00A33257"/>
     <w:pPr>
       <w:spacing w:line="240" w:lineRule="atLeast"/>
       <w:ind w:left="432" w:right="720"/>
@@ -2497,6 +1718,7 @@
     <w:name w:val="Title"/>
     <w:basedOn w:val="Normal"/>
     <w:qFormat/>
+    <w:rsid w:val="00A33257"/>
     <w:pPr>
       <w:jc w:val="center"/>
     </w:pPr>
@@ -2511,6 +1733,7 @@
   <w:style w:type="paragraph" w:customStyle="1" w:styleId="tabletext">
     <w:name w:val="tabletext"/>
     <w:basedOn w:val="Normal"/>
+    <w:rsid w:val="00A33257"/>
     <w:pPr>
       <w:spacing w:after="120" w:line="240" w:lineRule="atLeast"/>
     </w:pPr>
@@ -2522,6 +1745,7 @@
   <w:style w:type="paragraph" w:customStyle="1" w:styleId="infoblue">
     <w:name w:val="infoblue"/>
     <w:basedOn w:val="Normal"/>
+    <w:rsid w:val="00A33257"/>
     <w:pPr>
       <w:spacing w:after="120" w:line="240" w:lineRule="atLeast"/>
       <w:ind w:left="720"/>
@@ -2537,6 +1761,7 @@
   <w:style w:type="paragraph" w:styleId="Recuodecorpodetexto">
     <w:name w:val="Body Text Indent"/>
     <w:basedOn w:val="Normal"/>
+    <w:rsid w:val="00A33257"/>
     <w:pPr>
       <w:spacing w:before="120" w:line="240" w:lineRule="atLeast"/>
       <w:ind w:left="1168"/>
@@ -2627,6 +1852,17 @@
       <w:szCs w:val="16"/>
     </w:rPr>
   </w:style>
+  <w:style w:type="paragraph" w:styleId="PargrafodaLista">
+    <w:name w:val="List Paragraph"/>
+    <w:basedOn w:val="Normal"/>
+    <w:uiPriority w:val="34"/>
+    <w:qFormat/>
+    <w:rsid w:val="00C42A2C"/>
+    <w:pPr>
+      <w:ind w:left="720"/>
+      <w:contextualSpacing/>
+    </w:pPr>
+  </w:style>
 </w:styles>
 </file>
 
@@ -2673,7 +1909,7 @@
     </a:clrScheme>
     <a:fontScheme name="Escritório">
       <a:majorFont>
-        <a:latin typeface="Calibri Light" panose="020F0302020204030204"/>
+        <a:latin typeface="Calibri Light"/>
         <a:ea typeface=""/>
         <a:cs typeface=""/>
         <a:font script="Jpan" typeface="ＭＳ ゴシック"/>
@@ -2708,7 +1944,7 @@
         <a:font script="Geor" typeface="Sylfaen"/>
       </a:majorFont>
       <a:minorFont>
-        <a:latin typeface="Calibri" panose="020F0502020204030204"/>
+        <a:latin typeface="Calibri"/>
         <a:ea typeface=""/>
         <a:cs typeface=""/>
         <a:font script="Jpan" typeface="ＭＳ 明朝"/>
@@ -2885,7 +2121,7 @@
   <a:extraClrSchemeLst/>
   <a:extLst>
     <a:ext uri="{05A4C25C-085E-4340-85A3-A5531E510DB2}">
-      <thm15:themeFamily xmlns:thm15="http://schemas.microsoft.com/office/thememl/2012/main" name="Office Theme" id="{62F939B6-93AF-4DB8-9C6B-D6C7DFDC589F}" vid="{4A3C46E8-61CC-4603-A589-7422A47A8E4A}"/>
+      <thm15:themeFamily xmlns:thm15="http://schemas.microsoft.com/office/thememl/2012/main" xmlns="" name="Office Theme" id="{62F939B6-93AF-4DB8-9C6B-D6C7DFDC589F}" vid="{4A3C46E8-61CC-4603-A589-7422A47A8E4A}"/>
     </a:ext>
   </a:extLst>
 </a:theme>

</xml_diff>